<commit_message>
[Segundo Commit]Atualização da documentação com Templates de Label
</commit_message>
<xml_diff>
--- a/docs/Documento_Visao_Produto_LearnLoop.docx
+++ b/docs/Documento_Visao_Produto_LearnLoop.docx
@@ -16,7 +16,7 @@
         <w:t xml:space="preserve"> </w:t>
       </w:r>
       <w:r>
-        <w:t>Nome a decidir</w:t>
+        <w:t>LearnLoop</w:t>
       </w:r>
     </w:p>
     <w:p>
@@ -29,10 +29,10 @@
     </w:p>
     <w:p>
       <w:r>
-        <w:t>ScrumasterEdu</w:t>
-      </w:r>
-      <w:r>
-        <w:t xml:space="preserve"> (provisório)</w:t>
+        <w:t xml:space="preserve"> </w:t>
+      </w:r>
+      <w:r>
+        <w:t>LearnLoop</w:t>
       </w:r>
     </w:p>
     <w:p>
@@ -79,7 +79,13 @@
     </w:p>
     <w:p>
       <w:r>
-        <w:t>No cenário educacional atual, há uma demanda crescente por metodologias ativas e ferramentas que promovam o trabalho em equipe, a autogestão e o acompanhamento de projetos. O ScrumasterEdu se propõe a preencher essa lacuna, oferecendo uma ferramenta simples, interativa e pedagógica baseada nos princípios do Scrum, adaptada para o ambiente acadêmico.</w:t>
+        <w:t xml:space="preserve">No cenário educacional atual, há uma demanda crescente por metodologias ativas e ferramentas que promovam o trabalho em equipe, a autogestão e o acompanhamento de projetos. O </w:t>
+      </w:r>
+      <w:r>
+        <w:t xml:space="preserve">LearnLoop </w:t>
+      </w:r>
+      <w:r>
+        <w:t>se propõe a preencher essa lacuna, oferecendo uma ferramenta simples, interativa e pedagógica baseada nos princípios do Scrum, adaptada para o ambiente acadêmico.</w:t>
       </w:r>
     </w:p>
     <w:p>
@@ -119,7 +125,15 @@
       </w:r>
       <w:r>
         <w:br/>
-        <w:t>- Atribuir e desatribuir tarefas</w:t>
+        <w:t xml:space="preserve">- Atribuir e </w:t>
+      </w:r>
+      <w:proofErr w:type="spellStart"/>
+      <w:r>
+        <w:t>desatribuir</w:t>
+      </w:r>
+      <w:proofErr w:type="spellEnd"/>
+      <w:r>
+        <w:t xml:space="preserve"> tarefas</w:t>
       </w:r>
       <w:r>
         <w:br/>
@@ -127,7 +141,15 @@
       </w:r>
       <w:r>
         <w:br/>
-        <w:t>- Definir estado (ex: “a fazer”, “em andamento”, “concluído”)</w:t>
+        <w:t>- Definir estado (</w:t>
+      </w:r>
+      <w:proofErr w:type="spellStart"/>
+      <w:r>
+        <w:t>ex</w:t>
+      </w:r>
+      <w:proofErr w:type="spellEnd"/>
+      <w:r>
+        <w:t>: “a fazer”, “em andamento”, “concluído”)</w:t>
       </w:r>
       <w:r>
         <w:br/>
@@ -192,7 +214,15 @@
       </w:r>
       <w:r>
         <w:br/>
-        <w:t>- Área administrativa do sistema (SysAdmin)</w:t>
+        <w:t>- Área administrativa do sistema (</w:t>
+      </w:r>
+      <w:proofErr w:type="spellStart"/>
+      <w:r>
+        <w:t>SysAdmin</w:t>
+      </w:r>
+      <w:proofErr w:type="spellEnd"/>
+      <w:r>
+        <w:t>)</w:t>
       </w:r>
     </w:p>
     <w:p>
@@ -218,7 +248,15 @@
         <w:t>ensino</w:t>
       </w:r>
       <w:r>
-        <w:t xml:space="preserve"> (ex: Moodle)</w:t>
+        <w:t xml:space="preserve"> (</w:t>
+      </w:r>
+      <w:proofErr w:type="spellStart"/>
+      <w:r>
+        <w:t>ex</w:t>
+      </w:r>
+      <w:proofErr w:type="spellEnd"/>
+      <w:r>
+        <w:t>: Moodle)</w:t>
       </w:r>
       <w:r>
         <w:t xml:space="preserve"> ou outros softwares</w:t>
@@ -265,6 +303,1333 @@
         <w:t xml:space="preserve">  - Ótima estrutura para projetos em equipe</w:t>
       </w:r>
     </w:p>
+    <w:p>
+      <w:pPr>
+        <w:pStyle w:val="Ttulo1"/>
+      </w:pPr>
+      <w:r>
+        <w:t>8.Template de Labels</w:t>
+      </w:r>
+    </w:p>
+    <w:p>
+      <w:pPr>
+        <w:ind w:firstLine="720"/>
+      </w:pPr>
+      <w:r>
+        <w:rPr>
+          <w:rStyle w:val="Ttulo2Char"/>
+        </w:rPr>
+        <w:t>8.1.</w:t>
+      </w:r>
+      <w:r>
+        <w:rPr>
+          <w:rStyle w:val="Ttulo2Char"/>
+        </w:rPr>
+        <w:t xml:space="preserve"> Template</w:t>
+      </w:r>
+      <w:r>
+        <w:rPr>
+          <w:rStyle w:val="Ttulo2Char"/>
+        </w:rPr>
+        <w:t xml:space="preserve"> para a Label [Épico]</w:t>
+      </w:r>
+      <w:r>
+        <w:rPr>
+          <w:rStyle w:val="Ttulo2Char"/>
+        </w:rPr>
+        <w:t>:</w:t>
+      </w:r>
+      <w:r>
+        <w:br/>
+      </w:r>
+      <w:r>
+        <w:t>[Épico] Nome do Épico</w:t>
+      </w:r>
+    </w:p>
+    <w:p>
+      <w:pPr>
+        <w:jc w:val="both"/>
+        <w:rPr>
+          <w:b/>
+          <w:bCs/>
+        </w:rPr>
+      </w:pPr>
+      <w:r>
+        <w:rPr>
+          <w:rFonts w:ascii="Segoe UI Emoji" w:hAnsi="Segoe UI Emoji" w:cs="Segoe UI Emoji"/>
+          <w:b/>
+          <w:bCs/>
+        </w:rPr>
+        <w:t>🎯</w:t>
+      </w:r>
+      <w:r>
+        <w:rPr>
+          <w:b/>
+          <w:bCs/>
+        </w:rPr>
+        <w:t xml:space="preserve"> Objetivo do Épico</w:t>
+      </w:r>
+    </w:p>
+    <w:p>
+      <w:pPr>
+        <w:jc w:val="both"/>
+      </w:pPr>
+      <w:r>
+        <w:t xml:space="preserve">Descreva de forma clara e resumida </w:t>
+      </w:r>
+      <w:r>
+        <w:rPr>
+          <w:b/>
+          <w:bCs/>
+        </w:rPr>
+        <w:t>o que esse épico visa resolver</w:t>
+      </w:r>
+      <w:r>
+        <w:t xml:space="preserve"> ou entregar. Pense em uma visão geral do recurso ou funcionalidade.</w:t>
+      </w:r>
+    </w:p>
+    <w:p>
+      <w:pPr>
+        <w:jc w:val="both"/>
+      </w:pPr>
+      <w:r>
+        <w:t>Exemplo: Criar toda a estrutura de gerenciamento de tarefas, permitindo que usuários possam criar, editar, priorizar e acompanhar tarefas dentro de um projeto.</w:t>
+      </w:r>
+    </w:p>
+    <w:p>
+      <w:pPr>
+        <w:jc w:val="both"/>
+        <w:rPr>
+          <w:b/>
+          <w:bCs/>
+        </w:rPr>
+      </w:pPr>
+      <w:r>
+        <w:rPr>
+          <w:rFonts w:ascii="Segoe UI Emoji" w:hAnsi="Segoe UI Emoji" w:cs="Segoe UI Emoji"/>
+        </w:rPr>
+        <w:lastRenderedPageBreak/>
+        <w:t>🧩</w:t>
+      </w:r>
+      <w:r>
+        <w:t xml:space="preserve"> </w:t>
+      </w:r>
+      <w:r>
+        <w:rPr>
+          <w:b/>
+          <w:bCs/>
+        </w:rPr>
+        <w:t>Histórias de Usuário Relacionadas</w:t>
+      </w:r>
+    </w:p>
+    <w:p>
+      <w:pPr>
+        <w:jc w:val="both"/>
+      </w:pPr>
+      <w:r>
+        <w:t xml:space="preserve">Liste aqui as issues (histórias) que fazem parte desse épico. Você pode marcar com - </w:t>
+      </w:r>
+      <w:proofErr w:type="gramStart"/>
+      <w:r>
+        <w:t>[ ]</w:t>
+      </w:r>
+      <w:proofErr w:type="gramEnd"/>
+      <w:r>
+        <w:t xml:space="preserve"> para acompanhar o progresso diretamente</w:t>
+      </w:r>
+      <w:r>
+        <w:t>.</w:t>
+      </w:r>
+    </w:p>
+    <w:p>
+      <w:pPr>
+        <w:jc w:val="both"/>
+      </w:pPr>
+      <w:r>
+        <w:t>Exemplo:</w:t>
+      </w:r>
+    </w:p>
+    <w:p>
+      <w:pPr>
+        <w:jc w:val="both"/>
+      </w:pPr>
+      <w:r>
+        <w:t xml:space="preserve">- </w:t>
+      </w:r>
+      <w:proofErr w:type="gramStart"/>
+      <w:r>
+        <w:t>[ ]</w:t>
+      </w:r>
+      <w:proofErr w:type="gramEnd"/>
+      <w:r>
+        <w:t xml:space="preserve"> #12 Criar tarefa</w:t>
+      </w:r>
+    </w:p>
+    <w:p>
+      <w:pPr>
+        <w:jc w:val="both"/>
+      </w:pPr>
+      <w:r>
+        <w:t xml:space="preserve">- </w:t>
+      </w:r>
+      <w:proofErr w:type="gramStart"/>
+      <w:r>
+        <w:t>[ ]</w:t>
+      </w:r>
+      <w:proofErr w:type="gramEnd"/>
+      <w:r>
+        <w:t xml:space="preserve"> #13 Editar tarefa</w:t>
+      </w:r>
+    </w:p>
+    <w:p>
+      <w:pPr>
+        <w:jc w:val="both"/>
+      </w:pPr>
+      <w:r>
+        <w:t xml:space="preserve">- </w:t>
+      </w:r>
+      <w:proofErr w:type="gramStart"/>
+      <w:r>
+        <w:t>[ ]</w:t>
+      </w:r>
+      <w:proofErr w:type="gramEnd"/>
+      <w:r>
+        <w:t xml:space="preserve"> #14 Definir prioridade</w:t>
+      </w:r>
+    </w:p>
+    <w:p>
+      <w:pPr>
+        <w:jc w:val="both"/>
+      </w:pPr>
+      <w:r>
+        <w:t xml:space="preserve">- </w:t>
+      </w:r>
+      <w:proofErr w:type="gramStart"/>
+      <w:r>
+        <w:t>[ ]</w:t>
+      </w:r>
+      <w:proofErr w:type="gramEnd"/>
+      <w:r>
+        <w:t xml:space="preserve"> #15 Atribuir usuário</w:t>
+      </w:r>
+    </w:p>
+    <w:p>
+      <w:pPr>
+        <w:jc w:val="both"/>
+      </w:pPr>
+      <w:r>
+        <w:t>Quando essas issues forem criadas, basta colar o número delas com #, e o GitHub cria o link automático.</w:t>
+      </w:r>
+    </w:p>
+    <w:p>
+      <w:pPr>
+        <w:jc w:val="both"/>
+        <w:rPr>
+          <w:b/>
+          <w:bCs/>
+        </w:rPr>
+      </w:pPr>
+      <w:r>
+        <w:rPr>
+          <w:rFonts w:ascii="Segoe UI Emoji" w:hAnsi="Segoe UI Emoji" w:cs="Segoe UI Emoji"/>
+          <w:b/>
+          <w:bCs/>
+        </w:rPr>
+        <w:t>✅</w:t>
+      </w:r>
+      <w:r>
+        <w:rPr>
+          <w:b/>
+          <w:bCs/>
+        </w:rPr>
+        <w:t xml:space="preserve"> Critérios de Aceitação</w:t>
+      </w:r>
+    </w:p>
+    <w:p>
+      <w:pPr>
+        <w:jc w:val="both"/>
+      </w:pPr>
+      <w:r>
+        <w:t xml:space="preserve">Liste os critérios que </w:t>
+      </w:r>
+      <w:r>
+        <w:rPr>
+          <w:b/>
+          <w:bCs/>
+        </w:rPr>
+        <w:t>precisam ser atendidos para o épico ser considerado concluído</w:t>
+      </w:r>
+      <w:r>
+        <w:t>:</w:t>
+      </w:r>
+    </w:p>
+    <w:p>
+      <w:pPr>
+        <w:numPr>
+          <w:ilvl w:val="0"/>
+          <w:numId w:val="10"/>
+        </w:numPr>
+        <w:jc w:val="both"/>
+      </w:pPr>
+      <w:r>
+        <w:t>Todas as histórias relacionadas foram concluídas</w:t>
+      </w:r>
+    </w:p>
+    <w:p>
+      <w:pPr>
+        <w:numPr>
+          <w:ilvl w:val="0"/>
+          <w:numId w:val="10"/>
+        </w:numPr>
+        <w:jc w:val="both"/>
+      </w:pPr>
+      <w:r>
+        <w:t>Testes manuais ou automatizados executados</w:t>
+      </w:r>
+    </w:p>
+    <w:p>
+      <w:pPr>
+        <w:numPr>
+          <w:ilvl w:val="0"/>
+          <w:numId w:val="10"/>
+        </w:numPr>
+        <w:jc w:val="both"/>
+      </w:pPr>
+      <w:r>
+        <w:t>Validação com usuários ou stakeholders</w:t>
+      </w:r>
+    </w:p>
+    <w:p>
+      <w:pPr>
+        <w:numPr>
+          <w:ilvl w:val="0"/>
+          <w:numId w:val="10"/>
+        </w:numPr>
+        <w:jc w:val="both"/>
+      </w:pPr>
+      <w:r>
+        <w:t>Documentação criada ou atualizada</w:t>
+      </w:r>
+    </w:p>
+    <w:p>
+      <w:pPr>
+        <w:pStyle w:val="Ttulo4"/>
+        <w:jc w:val="both"/>
+      </w:pPr>
+      <w:r>
+        <w:rPr>
+          <w:rFonts w:ascii="Segoe UI Emoji" w:hAnsi="Segoe UI Emoji" w:cs="Segoe UI Emoji"/>
+        </w:rPr>
+        <w:t>🛠️</w:t>
+      </w:r>
+      <w:r>
+        <w:t xml:space="preserve"> </w:t>
+      </w:r>
+      <w:r>
+        <w:rPr>
+          <w:rStyle w:val="Forte"/>
+          <w:b/>
+          <w:bCs/>
+        </w:rPr>
+        <w:t>Notas Técnicas (opcional)</w:t>
+      </w:r>
+    </w:p>
+    <w:p>
+      <w:pPr>
+        <w:spacing w:before="100" w:beforeAutospacing="1" w:after="100" w:afterAutospacing="1"/>
+        <w:jc w:val="both"/>
+      </w:pPr>
+      <w:r>
+        <w:t>Espaço para anotações de arquitetura, bibliotecas envolvidas, considerações técnicas ou possíveis obstáculos.</w:t>
+      </w:r>
+    </w:p>
+    <w:p>
+      <w:pPr>
+        <w:jc w:val="both"/>
+      </w:pPr>
+      <w:r>
+        <w:t>- Usar Django com ORM para tarefas e relacionamentos</w:t>
+      </w:r>
+    </w:p>
+    <w:p>
+      <w:pPr>
+        <w:jc w:val="both"/>
+      </w:pPr>
+      <w:r>
+        <w:t>- Verificar integração futura com módulo de notificações</w:t>
+      </w:r>
+    </w:p>
+    <w:p>
+      <w:pPr>
+        <w:jc w:val="both"/>
+        <w:rPr>
+          <w:b/>
+          <w:bCs/>
+        </w:rPr>
+      </w:pPr>
+      <w:r>
+        <w:rPr>
+          <w:rFonts w:ascii="Segoe UI Emoji" w:hAnsi="Segoe UI Emoji" w:cs="Segoe UI Emoji"/>
+          <w:b/>
+          <w:bCs/>
+        </w:rPr>
+        <w:t>🔗</w:t>
+      </w:r>
+      <w:r>
+        <w:rPr>
+          <w:b/>
+          <w:bCs/>
+        </w:rPr>
+        <w:t xml:space="preserve"> Relacionamentos</w:t>
+      </w:r>
+    </w:p>
+    <w:p>
+      <w:pPr>
+        <w:jc w:val="both"/>
+      </w:pPr>
+      <w:r>
+        <w:t xml:space="preserve">Você pode usar o sistema de </w:t>
+      </w:r>
+      <w:r>
+        <w:rPr>
+          <w:b/>
+          <w:bCs/>
+        </w:rPr>
+        <w:t>Linked Issues</w:t>
+      </w:r>
+      <w:r>
+        <w:t xml:space="preserve"> do GitHub para conectar este épico com outras issues que ele </w:t>
+      </w:r>
+      <w:r>
+        <w:rPr>
+          <w:b/>
+          <w:bCs/>
+        </w:rPr>
+        <w:t>depende ou está bloqueando</w:t>
+      </w:r>
+      <w:r>
+        <w:t>.</w:t>
+      </w:r>
+    </w:p>
+    <w:p>
+      <w:pPr>
+        <w:jc w:val="both"/>
+      </w:pPr>
+    </w:p>
+    <w:p>
+      <w:pPr>
+        <w:rPr>
+          <w:rStyle w:val="Ttulo2Char"/>
+        </w:rPr>
+      </w:pPr>
+      <w:r>
+        <w:tab/>
+      </w:r>
+      <w:r>
+        <w:rPr>
+          <w:rStyle w:val="Ttulo2Char"/>
+        </w:rPr>
+        <w:t>8.</w:t>
+      </w:r>
+      <w:r>
+        <w:rPr>
+          <w:rStyle w:val="Ttulo2Char"/>
+        </w:rPr>
+        <w:t>2</w:t>
+      </w:r>
+      <w:r>
+        <w:rPr>
+          <w:rStyle w:val="Ttulo2Char"/>
+        </w:rPr>
+        <w:t>.</w:t>
+      </w:r>
+      <w:r>
+        <w:rPr>
+          <w:rStyle w:val="Ttulo2Char"/>
+        </w:rPr>
+        <w:t xml:space="preserve"> Template para a Label [</w:t>
+      </w:r>
+      <w:r>
+        <w:rPr>
+          <w:rStyle w:val="Ttulo2Char"/>
+        </w:rPr>
+        <w:t>História de Usuário</w:t>
+      </w:r>
+      <w:r>
+        <w:rPr>
+          <w:rStyle w:val="Ttulo2Char"/>
+        </w:rPr>
+        <w:t>]:</w:t>
+      </w:r>
+    </w:p>
+    <w:p>
+      <w:r>
+        <w:t>[História de Usuário] Nome resumido da funcionalidade</w:t>
+      </w:r>
+    </w:p>
+    <w:p>
+      <w:pPr>
+        <w:rPr>
+          <w:b/>
+          <w:bCs/>
+        </w:rPr>
+      </w:pPr>
+      <w:r>
+        <w:rPr>
+          <w:rFonts w:ascii="Segoe UI Emoji" w:hAnsi="Segoe UI Emoji" w:cs="Segoe UI Emoji"/>
+          <w:b/>
+          <w:bCs/>
+        </w:rPr>
+        <w:lastRenderedPageBreak/>
+        <w:t>📖</w:t>
+      </w:r>
+      <w:r>
+        <w:rPr>
+          <w:b/>
+          <w:bCs/>
+        </w:rPr>
+        <w:t xml:space="preserve"> Como um(a) </w:t>
+      </w:r>
+      <w:r>
+        <w:rPr>
+          <w:b/>
+          <w:bCs/>
+          <w:i/>
+          <w:iCs/>
+        </w:rPr>
+        <w:t>[tipo de usuário]</w:t>
+      </w:r>
+      <w:r>
+        <w:rPr>
+          <w:b/>
+          <w:bCs/>
+        </w:rPr>
+        <w:t xml:space="preserve"> quero </w:t>
+      </w:r>
+      <w:r>
+        <w:rPr>
+          <w:b/>
+          <w:bCs/>
+          <w:i/>
+          <w:iCs/>
+        </w:rPr>
+        <w:t>[ação ou funcionalidade]</w:t>
+      </w:r>
+      <w:r>
+        <w:rPr>
+          <w:b/>
+          <w:bCs/>
+        </w:rPr>
+        <w:t xml:space="preserve"> para </w:t>
+      </w:r>
+      <w:r>
+        <w:rPr>
+          <w:b/>
+          <w:bCs/>
+          <w:i/>
+          <w:iCs/>
+        </w:rPr>
+        <w:t>[benefício ou motivo]</w:t>
+      </w:r>
+    </w:p>
+    <w:p>
+      <w:r>
+        <w:t>Exemplo:</w:t>
+      </w:r>
+      <w:r>
+        <w:br/>
+      </w:r>
+      <w:r>
+        <w:rPr>
+          <w:b/>
+          <w:bCs/>
+        </w:rPr>
+        <w:t>Como um(a)</w:t>
+      </w:r>
+      <w:r>
+        <w:t xml:space="preserve"> aluno(a) </w:t>
+      </w:r>
+      <w:r>
+        <w:rPr>
+          <w:b/>
+          <w:bCs/>
+        </w:rPr>
+        <w:t>quero</w:t>
+      </w:r>
+      <w:r>
+        <w:t xml:space="preserve"> criar tarefas dentro de um projeto </w:t>
+      </w:r>
+      <w:r>
+        <w:rPr>
+          <w:b/>
+          <w:bCs/>
+        </w:rPr>
+        <w:t>para</w:t>
+      </w:r>
+      <w:r>
+        <w:t xml:space="preserve"> organizar minhas entregas de trabalho acadêmico.</w:t>
+      </w:r>
+    </w:p>
+    <w:p>
+      <w:pPr>
+        <w:rPr>
+          <w:b/>
+          <w:bCs/>
+        </w:rPr>
+      </w:pPr>
+      <w:r>
+        <w:rPr>
+          <w:rFonts w:ascii="Segoe UI Emoji" w:hAnsi="Segoe UI Emoji" w:cs="Segoe UI Emoji"/>
+          <w:b/>
+          <w:bCs/>
+        </w:rPr>
+        <w:t>🎯</w:t>
+      </w:r>
+      <w:r>
+        <w:rPr>
+          <w:b/>
+          <w:bCs/>
+        </w:rPr>
+        <w:t xml:space="preserve"> Objetivo</w:t>
+      </w:r>
+    </w:p>
+    <w:p>
+      <w:r>
+        <w:t>Descrever brevemente o que essa história se propõe a resolver. Seja direto e prático.</w:t>
+      </w:r>
+    </w:p>
+    <w:p>
+      <w:pPr>
+        <w:rPr>
+          <w:b/>
+          <w:bCs/>
+        </w:rPr>
+      </w:pPr>
+      <w:r>
+        <w:rPr>
+          <w:rFonts w:ascii="Segoe UI Emoji" w:hAnsi="Segoe UI Emoji" w:cs="Segoe UI Emoji"/>
+          <w:b/>
+          <w:bCs/>
+        </w:rPr>
+        <w:t>✅</w:t>
+      </w:r>
+      <w:r>
+        <w:rPr>
+          <w:b/>
+          <w:bCs/>
+        </w:rPr>
+        <w:t xml:space="preserve"> Critérios de Aceitação</w:t>
+      </w:r>
+    </w:p>
+    <w:p>
+      <w:r>
+        <w:t>Esses são os requisitos mínimos que precisam estar presentes para que a história seja considerada "pronta":</w:t>
+      </w:r>
+    </w:p>
+    <w:p>
+      <w:pPr>
+        <w:numPr>
+          <w:ilvl w:val="0"/>
+          <w:numId w:val="11"/>
+        </w:numPr>
+      </w:pPr>
+      <w:r>
+        <w:t>Deve permitir ao usuário criar uma tarefa com nome, descrição e prazo</w:t>
+      </w:r>
+    </w:p>
+    <w:p>
+      <w:pPr>
+        <w:numPr>
+          <w:ilvl w:val="0"/>
+          <w:numId w:val="11"/>
+        </w:numPr>
+      </w:pPr>
+      <w:r>
+        <w:t>A tarefa deve estar vinculada a um projeto existente</w:t>
+      </w:r>
+    </w:p>
+    <w:p>
+      <w:pPr>
+        <w:numPr>
+          <w:ilvl w:val="0"/>
+          <w:numId w:val="11"/>
+        </w:numPr>
+      </w:pPr>
+      <w:r>
+        <w:t>Após criada, deve aparecer na tela de tarefas</w:t>
+      </w:r>
+    </w:p>
+    <w:p>
+      <w:pPr>
+        <w:numPr>
+          <w:ilvl w:val="0"/>
+          <w:numId w:val="11"/>
+        </w:numPr>
+      </w:pPr>
+      <w:r>
+        <w:t>A tarefa deve ser editável</w:t>
+      </w:r>
+    </w:p>
+    <w:p>
+      <w:pPr>
+        <w:pStyle w:val="Ttulo4"/>
+      </w:pPr>
+      <w:r>
+        <w:rPr>
+          <w:rFonts w:ascii="Segoe UI Emoji" w:hAnsi="Segoe UI Emoji" w:cs="Segoe UI Emoji"/>
+        </w:rPr>
+        <w:t>🔍</w:t>
+      </w:r>
+      <w:r>
+        <w:t xml:space="preserve"> </w:t>
+      </w:r>
+      <w:r>
+        <w:rPr>
+          <w:rStyle w:val="Forte"/>
+          <w:b/>
+          <w:bCs/>
+        </w:rPr>
+        <w:t>Cenários de Teste (opcional)</w:t>
+      </w:r>
+    </w:p>
+    <w:p>
+      <w:pPr>
+        <w:spacing w:before="100" w:beforeAutospacing="1" w:after="100" w:afterAutospacing="1"/>
+      </w:pPr>
+      <w:r>
+        <w:t>Descreva exemplos práticos de como a funcionalidade pode ser testada ou validada:</w:t>
+      </w:r>
+    </w:p>
+    <w:p>
+      <w:pPr>
+        <w:spacing w:before="100" w:beforeAutospacing="1" w:after="100" w:afterAutospacing="1"/>
+      </w:pPr>
+      <w:r>
+        <w:t>Exemplo:</w:t>
+      </w:r>
+    </w:p>
+    <w:p>
+      <w:r>
+        <w:t xml:space="preserve">Dado que estou logado e em um projeto  </w:t>
+      </w:r>
+    </w:p>
+    <w:p>
+      <w:r>
+        <w:t xml:space="preserve">Quando clico em "Criar tarefa" e preencho os campos obrigatórios  </w:t>
+      </w:r>
+    </w:p>
+    <w:p>
+      <w:r>
+        <w:t>Então a nova tarefa deve aparecer na lista de tarefas daquele projeto</w:t>
+      </w:r>
+    </w:p>
+    <w:p>
+      <w:pPr>
+        <w:rPr>
+          <w:b/>
+          <w:bCs/>
+        </w:rPr>
+      </w:pPr>
+      <w:r>
+        <w:rPr>
+          <w:rFonts w:ascii="Segoe UI Emoji" w:hAnsi="Segoe UI Emoji" w:cs="Segoe UI Emoji"/>
+          <w:b/>
+          <w:bCs/>
+        </w:rPr>
+        <w:t>🛠️</w:t>
+      </w:r>
+      <w:r>
+        <w:rPr>
+          <w:b/>
+          <w:bCs/>
+        </w:rPr>
+        <w:t xml:space="preserve"> Notas Técnicas (opcional)</w:t>
+      </w:r>
+    </w:p>
+    <w:p>
+      <w:r>
+        <w:t>Se necessário, use esse espaço para observações técnicas:</w:t>
+      </w:r>
+    </w:p>
+    <w:p>
+      <w:r>
+        <w:t>Exemplo:</w:t>
+      </w:r>
+    </w:p>
+    <w:p>
+      <w:r>
+        <w:t>- Campos obrigatórios: nome, projeto</w:t>
+      </w:r>
+    </w:p>
+    <w:p>
+      <w:r>
+        <w:t xml:space="preserve">- Usar </w:t>
+      </w:r>
+      <w:proofErr w:type="spellStart"/>
+      <w:r>
+        <w:t>form</w:t>
+      </w:r>
+      <w:proofErr w:type="spellEnd"/>
+      <w:r>
+        <w:t xml:space="preserve"> Django </w:t>
+      </w:r>
+      <w:proofErr w:type="spellStart"/>
+      <w:r>
+        <w:t>ModelForm</w:t>
+      </w:r>
+      <w:proofErr w:type="spellEnd"/>
+      <w:r>
+        <w:t xml:space="preserve"> com validação </w:t>
+      </w:r>
+      <w:proofErr w:type="spellStart"/>
+      <w:r>
+        <w:t>client-side</w:t>
+      </w:r>
+      <w:proofErr w:type="spellEnd"/>
+    </w:p>
+    <w:p>
+      <w:pPr>
+        <w:jc w:val="both"/>
+        <w:rPr>
+          <w:b/>
+          <w:bCs/>
+        </w:rPr>
+      </w:pPr>
+      <w:r>
+        <w:rPr>
+          <w:rFonts w:ascii="Segoe UI Emoji" w:hAnsi="Segoe UI Emoji" w:cs="Segoe UI Emoji"/>
+          <w:b/>
+          <w:bCs/>
+        </w:rPr>
+        <w:t>🔗</w:t>
+      </w:r>
+      <w:r>
+        <w:rPr>
+          <w:b/>
+          <w:bCs/>
+        </w:rPr>
+        <w:t xml:space="preserve"> Relacionamentos</w:t>
+      </w:r>
+    </w:p>
+    <w:p>
+      <w:pPr>
+        <w:jc w:val="both"/>
+      </w:pPr>
+      <w:r>
+        <w:lastRenderedPageBreak/>
+        <w:t xml:space="preserve">Você pode usar o sistema de </w:t>
+      </w:r>
+      <w:r>
+        <w:rPr>
+          <w:b/>
+          <w:bCs/>
+        </w:rPr>
+        <w:t>Linked Issues</w:t>
+      </w:r>
+      <w:r>
+        <w:t xml:space="preserve"> do GitHub para conectar este épico com outras issues que ele </w:t>
+      </w:r>
+      <w:r>
+        <w:rPr>
+          <w:b/>
+          <w:bCs/>
+        </w:rPr>
+        <w:t>depende ou está bloqueando</w:t>
+      </w:r>
+      <w:r>
+        <w:t>.</w:t>
+      </w:r>
+      <w:r>
+        <w:t xml:space="preserve"> E também usar textos caso queira deixar mais claro.</w:t>
+      </w:r>
+    </w:p>
+    <w:p>
+      <w:pPr>
+        <w:jc w:val="both"/>
+        <w:rPr>
+          <w:rFonts w:ascii="Times New Roman" w:eastAsia="Times New Roman" w:hAnsi="Symbol" w:cs="Times New Roman"/>
+          <w:sz w:val="24"/>
+          <w:szCs w:val="24"/>
+          <w:lang w:eastAsia="pt-BR"/>
+        </w:rPr>
+      </w:pPr>
+      <w:r>
+        <w:t>Exemplo:</w:t>
+      </w:r>
+    </w:p>
+    <w:p>
+      <w:pPr>
+        <w:jc w:val="both"/>
+      </w:pPr>
+      <w:r>
+        <w:t>Parte do épico: #11</w:t>
+      </w:r>
+    </w:p>
+    <w:p>
+      <w:pPr>
+        <w:jc w:val="both"/>
+      </w:pPr>
+      <w:r>
+        <w:t>Bloqueia: #16 Integração com notificações</w:t>
+      </w:r>
+    </w:p>
+    <w:p/>
+    <w:p>
+      <w:pPr>
+        <w:rPr>
+          <w:rStyle w:val="Ttulo2Char"/>
+        </w:rPr>
+      </w:pPr>
+      <w:r>
+        <w:tab/>
+      </w:r>
+      <w:r>
+        <w:rPr>
+          <w:rStyle w:val="Ttulo2Char"/>
+        </w:rPr>
+        <w:t>8.2.</w:t>
+      </w:r>
+      <w:r>
+        <w:rPr>
+          <w:rStyle w:val="Ttulo2Char"/>
+        </w:rPr>
+        <w:t xml:space="preserve"> Template para a Label [</w:t>
+      </w:r>
+      <w:r>
+        <w:rPr>
+          <w:rStyle w:val="Ttulo2Char"/>
+        </w:rPr>
+        <w:t>Tarefa Técnica</w:t>
+      </w:r>
+      <w:r>
+        <w:rPr>
+          <w:rStyle w:val="Ttulo2Char"/>
+        </w:rPr>
+        <w:t>]:</w:t>
+      </w:r>
+    </w:p>
+    <w:p>
+      <w:pPr>
+        <w:rPr>
+          <w:b/>
+          <w:bCs/>
+        </w:rPr>
+      </w:pPr>
+      <w:r>
+        <w:t>[Tarefa Técnica] Nome resumido da atividade</w:t>
+      </w:r>
+      <w:r>
+        <w:rPr>
+          <w:rFonts w:ascii="Segoe UI Emoji" w:hAnsi="Segoe UI Emoji" w:cs="Segoe UI Emoji"/>
+          <w:b/>
+          <w:bCs/>
+        </w:rPr>
+        <w:t>🧠</w:t>
+      </w:r>
+      <w:r>
+        <w:rPr>
+          <w:b/>
+          <w:bCs/>
+        </w:rPr>
+        <w:t xml:space="preserve"> Descrição</w:t>
+      </w:r>
+    </w:p>
+    <w:p>
+      <w:r>
+        <w:t>Descreva o que precisa ser feito de forma objetiva e clara. Aqui entram coisas como:</w:t>
+      </w:r>
+    </w:p>
+    <w:p>
+      <w:r>
+        <w:t>Exemplo:</w:t>
+      </w:r>
+      <w:r>
+        <w:br/>
+      </w:r>
+      <w:r>
+        <w:rPr>
+          <w:b/>
+          <w:bCs/>
+        </w:rPr>
+        <w:t xml:space="preserve">Implementar autenticação com Django </w:t>
+      </w:r>
+      <w:proofErr w:type="spellStart"/>
+      <w:r>
+        <w:rPr>
+          <w:b/>
+          <w:bCs/>
+        </w:rPr>
+        <w:t>AllAuth</w:t>
+      </w:r>
+      <w:proofErr w:type="spellEnd"/>
+      <w:r>
+        <w:rPr>
+          <w:b/>
+          <w:bCs/>
+        </w:rPr>
+        <w:t xml:space="preserve"> para permitir login e registro de usuários.</w:t>
+      </w:r>
+    </w:p>
+    <w:p>
+      <w:pPr>
+        <w:rPr>
+          <w:b/>
+          <w:bCs/>
+        </w:rPr>
+      </w:pPr>
+      <w:r>
+        <w:rPr>
+          <w:rFonts w:ascii="Segoe UI Emoji" w:hAnsi="Segoe UI Emoji" w:cs="Segoe UI Emoji"/>
+          <w:b/>
+          <w:bCs/>
+        </w:rPr>
+        <w:t>🎯</w:t>
+      </w:r>
+      <w:r>
+        <w:rPr>
+          <w:b/>
+          <w:bCs/>
+        </w:rPr>
+        <w:t xml:space="preserve"> Objetivo</w:t>
+      </w:r>
+    </w:p>
+    <w:p>
+      <w:r>
+        <w:t xml:space="preserve">Explique por que essa tarefa é necessária. Pode ser por questões de performance, segurança, organização do código, </w:t>
+      </w:r>
+      <w:proofErr w:type="gramStart"/>
+      <w:r>
+        <w:t>integração, etc.</w:t>
+      </w:r>
+      <w:proofErr w:type="gramEnd"/>
+    </w:p>
+    <w:p>
+      <w:r>
+        <w:t>Exemplo:</w:t>
+      </w:r>
+      <w:r>
+        <w:br/>
+      </w:r>
+      <w:r>
+        <w:rPr>
+          <w:b/>
+          <w:bCs/>
+        </w:rPr>
+        <w:t>Facilitar o controle de login social e validação de email com um pacote confiável e bem documentado.</w:t>
+      </w:r>
+    </w:p>
+    <w:p>
+      <w:pPr>
+        <w:rPr>
+          <w:b/>
+          <w:bCs/>
+        </w:rPr>
+      </w:pPr>
+      <w:r>
+        <w:rPr>
+          <w:rFonts w:ascii="Segoe UI Emoji" w:hAnsi="Segoe UI Emoji" w:cs="Segoe UI Emoji"/>
+          <w:b/>
+          <w:bCs/>
+        </w:rPr>
+        <w:t>✅</w:t>
+      </w:r>
+      <w:r>
+        <w:rPr>
+          <w:b/>
+          <w:bCs/>
+        </w:rPr>
+        <w:t xml:space="preserve"> Critérios de Aceitação</w:t>
+      </w:r>
+      <w:r>
+        <w:rPr>
+          <w:b/>
+          <w:bCs/>
+        </w:rPr>
+        <w:br/>
+      </w:r>
+      <w:r>
+        <w:rPr>
+          <w:b/>
+          <w:bCs/>
+        </w:rPr>
+        <w:br/>
+        <w:t>Exemplo:</w:t>
+      </w:r>
+    </w:p>
+    <w:p>
+      <w:pPr>
+        <w:numPr>
+          <w:ilvl w:val="0"/>
+          <w:numId w:val="12"/>
+        </w:numPr>
+      </w:pPr>
+      <w:r>
+        <w:t>Funcionalidade implementada e testada</w:t>
+      </w:r>
+    </w:p>
+    <w:p>
+      <w:pPr>
+        <w:numPr>
+          <w:ilvl w:val="0"/>
+          <w:numId w:val="12"/>
+        </w:numPr>
+      </w:pPr>
+      <w:r>
+        <w:t>Não quebrou outras partes do sistema</w:t>
+      </w:r>
+    </w:p>
+    <w:p>
+      <w:pPr>
+        <w:numPr>
+          <w:ilvl w:val="0"/>
+          <w:numId w:val="12"/>
+        </w:numPr>
+      </w:pPr>
+      <w:r>
+        <w:t>Cobertura de testes mínima mantida (se aplicável)</w:t>
+      </w:r>
+    </w:p>
+    <w:p>
+      <w:pPr>
+        <w:numPr>
+          <w:ilvl w:val="0"/>
+          <w:numId w:val="12"/>
+        </w:numPr>
+      </w:pPr>
+      <w:r>
+        <w:t>Documentação (interna ou externa) atualizada</w:t>
+      </w:r>
+    </w:p>
+    <w:p>
+      <w:pPr>
+        <w:rPr>
+          <w:b/>
+          <w:bCs/>
+        </w:rPr>
+      </w:pPr>
+      <w:r>
+        <w:rPr>
+          <w:rFonts w:ascii="Segoe UI Emoji" w:hAnsi="Segoe UI Emoji" w:cs="Segoe UI Emoji"/>
+        </w:rPr>
+        <w:t>🧪</w:t>
+      </w:r>
+      <w:r>
+        <w:t xml:space="preserve"> </w:t>
+      </w:r>
+      <w:r>
+        <w:rPr>
+          <w:b/>
+          <w:bCs/>
+        </w:rPr>
+        <w:t>Cenários ou Estratégia de Teste</w:t>
+      </w:r>
+      <w:r>
+        <w:rPr>
+          <w:b/>
+          <w:bCs/>
+        </w:rPr>
+        <w:br/>
+      </w:r>
+    </w:p>
+    <w:p>
+      <w:pPr>
+        <w:rPr>
+          <w:b/>
+          <w:bCs/>
+        </w:rPr>
+      </w:pPr>
+      <w:r>
+        <w:rPr>
+          <w:b/>
+          <w:bCs/>
+        </w:rPr>
+        <w:t>Exemplo:</w:t>
+      </w:r>
+    </w:p>
+    <w:p>
+      <w:r>
+        <w:t>- Testar autenticação com email e senha</w:t>
+      </w:r>
+    </w:p>
+    <w:p>
+      <w:r>
+        <w:lastRenderedPageBreak/>
+        <w:t>- Testar fluxo de redefinição de senha</w:t>
+      </w:r>
+    </w:p>
+    <w:p>
+      <w:r>
+        <w:t>- Validar criação de usuário via formulário</w:t>
+      </w:r>
+    </w:p>
+    <w:p>
+      <w:pPr>
+        <w:rPr>
+          <w:b/>
+          <w:bCs/>
+        </w:rPr>
+      </w:pPr>
+      <w:r>
+        <w:rPr>
+          <w:rFonts w:ascii="Segoe UI Emoji" w:hAnsi="Segoe UI Emoji" w:cs="Segoe UI Emoji"/>
+          <w:b/>
+          <w:bCs/>
+        </w:rPr>
+        <w:t>🛠️</w:t>
+      </w:r>
+      <w:r>
+        <w:rPr>
+          <w:b/>
+          <w:bCs/>
+        </w:rPr>
+        <w:t xml:space="preserve"> Notas Técnicas</w:t>
+      </w:r>
+    </w:p>
+    <w:p>
+      <w:r>
+        <w:t xml:space="preserve">Espaço </w:t>
+      </w:r>
+      <w:r>
+        <w:t>para</w:t>
+      </w:r>
+      <w:r>
+        <w:t xml:space="preserve"> você indicar dependências, pacotes a serem usados, decisões de </w:t>
+      </w:r>
+      <w:r>
+        <w:t>arquitetura etc.</w:t>
+      </w:r>
+    </w:p>
+    <w:p>
+      <w:r>
+        <w:t>Exemplo:</w:t>
+      </w:r>
+    </w:p>
+    <w:p>
+      <w:r>
+        <w:t>- Instalar o pacote django-allauth</w:t>
+      </w:r>
+    </w:p>
+    <w:p>
+      <w:r>
+        <w:t>- Configurar `INSTALLED_APPS` e rotas no settings</w:t>
+      </w:r>
+    </w:p>
+    <w:p>
+      <w:r>
+        <w:t>- Adicionar suporte ao template de email</w:t>
+      </w:r>
+    </w:p>
+    <w:p>
+      <w:pPr>
+        <w:jc w:val="both"/>
+        <w:rPr>
+          <w:b/>
+          <w:bCs/>
+        </w:rPr>
+      </w:pPr>
+      <w:r>
+        <w:rPr>
+          <w:rFonts w:ascii="Segoe UI Emoji" w:hAnsi="Segoe UI Emoji" w:cs="Segoe UI Emoji"/>
+          <w:b/>
+          <w:bCs/>
+        </w:rPr>
+        <w:t>🔗</w:t>
+      </w:r>
+      <w:r>
+        <w:rPr>
+          <w:b/>
+          <w:bCs/>
+        </w:rPr>
+        <w:t xml:space="preserve"> Relacionamentos</w:t>
+      </w:r>
+    </w:p>
+    <w:p>
+      <w:pPr>
+        <w:jc w:val="both"/>
+      </w:pPr>
+      <w:r>
+        <w:t xml:space="preserve">Você pode usar o sistema de </w:t>
+      </w:r>
+      <w:r>
+        <w:rPr>
+          <w:b/>
+          <w:bCs/>
+        </w:rPr>
+        <w:t>Linked Issues</w:t>
+      </w:r>
+      <w:r>
+        <w:t xml:space="preserve"> do GitHub para conectar este épico com outras issues que ele </w:t>
+      </w:r>
+      <w:r>
+        <w:rPr>
+          <w:b/>
+          <w:bCs/>
+        </w:rPr>
+        <w:t>depende ou está bloqueando</w:t>
+      </w:r>
+      <w:r>
+        <w:t>.</w:t>
+      </w:r>
+      <w:r>
+        <w:t xml:space="preserve"> </w:t>
+      </w:r>
+      <w:r>
+        <w:t>E</w:t>
+      </w:r>
+      <w:r>
+        <w:t xml:space="preserve"> usar textos caso queira deixar mais claro.</w:t>
+      </w:r>
+    </w:p>
+    <w:p>
+      <w:pPr>
+        <w:jc w:val="both"/>
+      </w:pPr>
+      <w:r>
+        <w:t>Exemplo:</w:t>
+      </w:r>
+    </w:p>
+    <w:p>
+      <w:pPr>
+        <w:jc w:val="both"/>
+        <w:rPr>
+          <w:rFonts w:eastAsia="Times New Roman" w:cs="Times New Roman"/>
+          <w:lang w:eastAsia="pt-BR"/>
+        </w:rPr>
+      </w:pPr>
+      <w:r>
+        <w:rPr>
+          <w:rFonts w:eastAsia="Times New Roman" w:cs="Times New Roman"/>
+          <w:lang w:eastAsia="pt-BR"/>
+        </w:rPr>
+        <w:t xml:space="preserve">Bloqueia: #22 Registro de novos </w:t>
+      </w:r>
+      <w:r>
+        <w:rPr>
+          <w:rFonts w:eastAsia="Times New Roman" w:cs="Times New Roman"/>
+          <w:lang w:eastAsia="pt-BR"/>
+        </w:rPr>
+        <w:t xml:space="preserve">usuários </w:t>
+      </w:r>
+    </w:p>
+    <w:p>
+      <w:pPr>
+        <w:jc w:val="both"/>
+        <w:rPr>
+          <w:rFonts w:eastAsia="Times New Roman" w:cs="Times New Roman"/>
+          <w:lang w:eastAsia="pt-BR"/>
+        </w:rPr>
+      </w:pPr>
+      <w:r>
+        <w:rPr>
+          <w:rFonts w:eastAsia="Times New Roman" w:cs="Times New Roman"/>
+          <w:lang w:eastAsia="pt-BR"/>
+        </w:rPr>
+        <w:t>Relacionada a: #5 Setup inicial do projeto</w:t>
+      </w:r>
+    </w:p>
+    <w:p/>
+    <w:p/>
+    <w:p/>
     <w:sectPr>
       <w:pgSz w:w="12240" w:h="15840"/>
       <w:pgMar w:top="1440" w:right="1800" w:bottom="1440" w:left="1800" w:header="720" w:footer="720" w:gutter="0"/>
@@ -445,6 +1810,453 @@
       </w:pPr>
       <w:rPr>
         <w:rFonts w:ascii="Symbol" w:hAnsi="Symbol" w:hint="default"/>
+      </w:rPr>
+    </w:lvl>
+  </w:abstractNum>
+  <w:abstractNum w:abstractNumId="9" w15:restartNumberingAfterBreak="0">
+    <w:nsid w:val="133A5226"/>
+    <w:multiLevelType w:val="multilevel"/>
+    <w:tmpl w:val="A788AF2E"/>
+    <w:lvl w:ilvl="0">
+      <w:start w:val="1"/>
+      <w:numFmt w:val="bullet"/>
+      <w:lvlText w:val=""/>
+      <w:lvlJc w:val="left"/>
+      <w:pPr>
+        <w:tabs>
+          <w:tab w:val="num" w:pos="720"/>
+        </w:tabs>
+        <w:ind w:left="720" w:hanging="360"/>
+      </w:pPr>
+      <w:rPr>
+        <w:rFonts w:ascii="Symbol" w:hAnsi="Symbol" w:hint="default"/>
+        <w:sz w:val="20"/>
+      </w:rPr>
+    </w:lvl>
+    <w:lvl w:ilvl="1" w:tentative="1">
+      <w:start w:val="1"/>
+      <w:numFmt w:val="bullet"/>
+      <w:lvlText w:val="o"/>
+      <w:lvlJc w:val="left"/>
+      <w:pPr>
+        <w:tabs>
+          <w:tab w:val="num" w:pos="1440"/>
+        </w:tabs>
+        <w:ind w:left="1440" w:hanging="360"/>
+      </w:pPr>
+      <w:rPr>
+        <w:rFonts w:ascii="Courier New" w:hAnsi="Courier New" w:hint="default"/>
+        <w:sz w:val="20"/>
+      </w:rPr>
+    </w:lvl>
+    <w:lvl w:ilvl="2" w:tentative="1">
+      <w:start w:val="1"/>
+      <w:numFmt w:val="bullet"/>
+      <w:lvlText w:val=""/>
+      <w:lvlJc w:val="left"/>
+      <w:pPr>
+        <w:tabs>
+          <w:tab w:val="num" w:pos="2160"/>
+        </w:tabs>
+        <w:ind w:left="2160" w:hanging="360"/>
+      </w:pPr>
+      <w:rPr>
+        <w:rFonts w:ascii="Wingdings" w:hAnsi="Wingdings" w:hint="default"/>
+        <w:sz w:val="20"/>
+      </w:rPr>
+    </w:lvl>
+    <w:lvl w:ilvl="3" w:tentative="1">
+      <w:start w:val="1"/>
+      <w:numFmt w:val="bullet"/>
+      <w:lvlText w:val=""/>
+      <w:lvlJc w:val="left"/>
+      <w:pPr>
+        <w:tabs>
+          <w:tab w:val="num" w:pos="2880"/>
+        </w:tabs>
+        <w:ind w:left="2880" w:hanging="360"/>
+      </w:pPr>
+      <w:rPr>
+        <w:rFonts w:ascii="Wingdings" w:hAnsi="Wingdings" w:hint="default"/>
+        <w:sz w:val="20"/>
+      </w:rPr>
+    </w:lvl>
+    <w:lvl w:ilvl="4" w:tentative="1">
+      <w:start w:val="1"/>
+      <w:numFmt w:val="bullet"/>
+      <w:lvlText w:val=""/>
+      <w:lvlJc w:val="left"/>
+      <w:pPr>
+        <w:tabs>
+          <w:tab w:val="num" w:pos="3600"/>
+        </w:tabs>
+        <w:ind w:left="3600" w:hanging="360"/>
+      </w:pPr>
+      <w:rPr>
+        <w:rFonts w:ascii="Wingdings" w:hAnsi="Wingdings" w:hint="default"/>
+        <w:sz w:val="20"/>
+      </w:rPr>
+    </w:lvl>
+    <w:lvl w:ilvl="5" w:tentative="1">
+      <w:start w:val="1"/>
+      <w:numFmt w:val="bullet"/>
+      <w:lvlText w:val=""/>
+      <w:lvlJc w:val="left"/>
+      <w:pPr>
+        <w:tabs>
+          <w:tab w:val="num" w:pos="4320"/>
+        </w:tabs>
+        <w:ind w:left="4320" w:hanging="360"/>
+      </w:pPr>
+      <w:rPr>
+        <w:rFonts w:ascii="Wingdings" w:hAnsi="Wingdings" w:hint="default"/>
+        <w:sz w:val="20"/>
+      </w:rPr>
+    </w:lvl>
+    <w:lvl w:ilvl="6" w:tentative="1">
+      <w:start w:val="1"/>
+      <w:numFmt w:val="bullet"/>
+      <w:lvlText w:val=""/>
+      <w:lvlJc w:val="left"/>
+      <w:pPr>
+        <w:tabs>
+          <w:tab w:val="num" w:pos="5040"/>
+        </w:tabs>
+        <w:ind w:left="5040" w:hanging="360"/>
+      </w:pPr>
+      <w:rPr>
+        <w:rFonts w:ascii="Wingdings" w:hAnsi="Wingdings" w:hint="default"/>
+        <w:sz w:val="20"/>
+      </w:rPr>
+    </w:lvl>
+    <w:lvl w:ilvl="7" w:tentative="1">
+      <w:start w:val="1"/>
+      <w:numFmt w:val="bullet"/>
+      <w:lvlText w:val=""/>
+      <w:lvlJc w:val="left"/>
+      <w:pPr>
+        <w:tabs>
+          <w:tab w:val="num" w:pos="5760"/>
+        </w:tabs>
+        <w:ind w:left="5760" w:hanging="360"/>
+      </w:pPr>
+      <w:rPr>
+        <w:rFonts w:ascii="Wingdings" w:hAnsi="Wingdings" w:hint="default"/>
+        <w:sz w:val="20"/>
+      </w:rPr>
+    </w:lvl>
+    <w:lvl w:ilvl="8" w:tentative="1">
+      <w:start w:val="1"/>
+      <w:numFmt w:val="bullet"/>
+      <w:lvlText w:val=""/>
+      <w:lvlJc w:val="left"/>
+      <w:pPr>
+        <w:tabs>
+          <w:tab w:val="num" w:pos="6480"/>
+        </w:tabs>
+        <w:ind w:left="6480" w:hanging="360"/>
+      </w:pPr>
+      <w:rPr>
+        <w:rFonts w:ascii="Wingdings" w:hAnsi="Wingdings" w:hint="default"/>
+        <w:sz w:val="20"/>
+      </w:rPr>
+    </w:lvl>
+  </w:abstractNum>
+  <w:abstractNum w:abstractNumId="10" w15:restartNumberingAfterBreak="0">
+    <w:nsid w:val="19CD1570"/>
+    <w:multiLevelType w:val="multilevel"/>
+    <w:tmpl w:val="448874F2"/>
+    <w:lvl w:ilvl="0">
+      <w:start w:val="1"/>
+      <w:numFmt w:val="bullet"/>
+      <w:lvlText w:val=""/>
+      <w:lvlJc w:val="left"/>
+      <w:pPr>
+        <w:tabs>
+          <w:tab w:val="num" w:pos="720"/>
+        </w:tabs>
+        <w:ind w:left="720" w:hanging="360"/>
+      </w:pPr>
+      <w:rPr>
+        <w:rFonts w:ascii="Symbol" w:hAnsi="Symbol" w:hint="default"/>
+        <w:sz w:val="20"/>
+      </w:rPr>
+    </w:lvl>
+    <w:lvl w:ilvl="1" w:tentative="1">
+      <w:start w:val="1"/>
+      <w:numFmt w:val="bullet"/>
+      <w:lvlText w:val="o"/>
+      <w:lvlJc w:val="left"/>
+      <w:pPr>
+        <w:tabs>
+          <w:tab w:val="num" w:pos="1440"/>
+        </w:tabs>
+        <w:ind w:left="1440" w:hanging="360"/>
+      </w:pPr>
+      <w:rPr>
+        <w:rFonts w:ascii="Courier New" w:hAnsi="Courier New" w:hint="default"/>
+        <w:sz w:val="20"/>
+      </w:rPr>
+    </w:lvl>
+    <w:lvl w:ilvl="2" w:tentative="1">
+      <w:start w:val="1"/>
+      <w:numFmt w:val="bullet"/>
+      <w:lvlText w:val=""/>
+      <w:lvlJc w:val="left"/>
+      <w:pPr>
+        <w:tabs>
+          <w:tab w:val="num" w:pos="2160"/>
+        </w:tabs>
+        <w:ind w:left="2160" w:hanging="360"/>
+      </w:pPr>
+      <w:rPr>
+        <w:rFonts w:ascii="Wingdings" w:hAnsi="Wingdings" w:hint="default"/>
+        <w:sz w:val="20"/>
+      </w:rPr>
+    </w:lvl>
+    <w:lvl w:ilvl="3" w:tentative="1">
+      <w:start w:val="1"/>
+      <w:numFmt w:val="bullet"/>
+      <w:lvlText w:val=""/>
+      <w:lvlJc w:val="left"/>
+      <w:pPr>
+        <w:tabs>
+          <w:tab w:val="num" w:pos="2880"/>
+        </w:tabs>
+        <w:ind w:left="2880" w:hanging="360"/>
+      </w:pPr>
+      <w:rPr>
+        <w:rFonts w:ascii="Wingdings" w:hAnsi="Wingdings" w:hint="default"/>
+        <w:sz w:val="20"/>
+      </w:rPr>
+    </w:lvl>
+    <w:lvl w:ilvl="4" w:tentative="1">
+      <w:start w:val="1"/>
+      <w:numFmt w:val="bullet"/>
+      <w:lvlText w:val=""/>
+      <w:lvlJc w:val="left"/>
+      <w:pPr>
+        <w:tabs>
+          <w:tab w:val="num" w:pos="3600"/>
+        </w:tabs>
+        <w:ind w:left="3600" w:hanging="360"/>
+      </w:pPr>
+      <w:rPr>
+        <w:rFonts w:ascii="Wingdings" w:hAnsi="Wingdings" w:hint="default"/>
+        <w:sz w:val="20"/>
+      </w:rPr>
+    </w:lvl>
+    <w:lvl w:ilvl="5" w:tentative="1">
+      <w:start w:val="1"/>
+      <w:numFmt w:val="bullet"/>
+      <w:lvlText w:val=""/>
+      <w:lvlJc w:val="left"/>
+      <w:pPr>
+        <w:tabs>
+          <w:tab w:val="num" w:pos="4320"/>
+        </w:tabs>
+        <w:ind w:left="4320" w:hanging="360"/>
+      </w:pPr>
+      <w:rPr>
+        <w:rFonts w:ascii="Wingdings" w:hAnsi="Wingdings" w:hint="default"/>
+        <w:sz w:val="20"/>
+      </w:rPr>
+    </w:lvl>
+    <w:lvl w:ilvl="6" w:tentative="1">
+      <w:start w:val="1"/>
+      <w:numFmt w:val="bullet"/>
+      <w:lvlText w:val=""/>
+      <w:lvlJc w:val="left"/>
+      <w:pPr>
+        <w:tabs>
+          <w:tab w:val="num" w:pos="5040"/>
+        </w:tabs>
+        <w:ind w:left="5040" w:hanging="360"/>
+      </w:pPr>
+      <w:rPr>
+        <w:rFonts w:ascii="Wingdings" w:hAnsi="Wingdings" w:hint="default"/>
+        <w:sz w:val="20"/>
+      </w:rPr>
+    </w:lvl>
+    <w:lvl w:ilvl="7" w:tentative="1">
+      <w:start w:val="1"/>
+      <w:numFmt w:val="bullet"/>
+      <w:lvlText w:val=""/>
+      <w:lvlJc w:val="left"/>
+      <w:pPr>
+        <w:tabs>
+          <w:tab w:val="num" w:pos="5760"/>
+        </w:tabs>
+        <w:ind w:left="5760" w:hanging="360"/>
+      </w:pPr>
+      <w:rPr>
+        <w:rFonts w:ascii="Wingdings" w:hAnsi="Wingdings" w:hint="default"/>
+        <w:sz w:val="20"/>
+      </w:rPr>
+    </w:lvl>
+    <w:lvl w:ilvl="8" w:tentative="1">
+      <w:start w:val="1"/>
+      <w:numFmt w:val="bullet"/>
+      <w:lvlText w:val=""/>
+      <w:lvlJc w:val="left"/>
+      <w:pPr>
+        <w:tabs>
+          <w:tab w:val="num" w:pos="6480"/>
+        </w:tabs>
+        <w:ind w:left="6480" w:hanging="360"/>
+      </w:pPr>
+      <w:rPr>
+        <w:rFonts w:ascii="Wingdings" w:hAnsi="Wingdings" w:hint="default"/>
+        <w:sz w:val="20"/>
+      </w:rPr>
+    </w:lvl>
+  </w:abstractNum>
+  <w:abstractNum w:abstractNumId="11" w15:restartNumberingAfterBreak="0">
+    <w:nsid w:val="7D1268A1"/>
+    <w:multiLevelType w:val="multilevel"/>
+    <w:tmpl w:val="7BEC71A0"/>
+    <w:lvl w:ilvl="0">
+      <w:start w:val="1"/>
+      <w:numFmt w:val="bullet"/>
+      <w:lvlText w:val=""/>
+      <w:lvlJc w:val="left"/>
+      <w:pPr>
+        <w:tabs>
+          <w:tab w:val="num" w:pos="720"/>
+        </w:tabs>
+        <w:ind w:left="720" w:hanging="360"/>
+      </w:pPr>
+      <w:rPr>
+        <w:rFonts w:ascii="Symbol" w:hAnsi="Symbol" w:hint="default"/>
+        <w:sz w:val="20"/>
+      </w:rPr>
+    </w:lvl>
+    <w:lvl w:ilvl="1" w:tentative="1">
+      <w:start w:val="1"/>
+      <w:numFmt w:val="bullet"/>
+      <w:lvlText w:val="o"/>
+      <w:lvlJc w:val="left"/>
+      <w:pPr>
+        <w:tabs>
+          <w:tab w:val="num" w:pos="1440"/>
+        </w:tabs>
+        <w:ind w:left="1440" w:hanging="360"/>
+      </w:pPr>
+      <w:rPr>
+        <w:rFonts w:ascii="Courier New" w:hAnsi="Courier New" w:hint="default"/>
+        <w:sz w:val="20"/>
+      </w:rPr>
+    </w:lvl>
+    <w:lvl w:ilvl="2" w:tentative="1">
+      <w:start w:val="1"/>
+      <w:numFmt w:val="bullet"/>
+      <w:lvlText w:val=""/>
+      <w:lvlJc w:val="left"/>
+      <w:pPr>
+        <w:tabs>
+          <w:tab w:val="num" w:pos="2160"/>
+        </w:tabs>
+        <w:ind w:left="2160" w:hanging="360"/>
+      </w:pPr>
+      <w:rPr>
+        <w:rFonts w:ascii="Wingdings" w:hAnsi="Wingdings" w:hint="default"/>
+        <w:sz w:val="20"/>
+      </w:rPr>
+    </w:lvl>
+    <w:lvl w:ilvl="3" w:tentative="1">
+      <w:start w:val="1"/>
+      <w:numFmt w:val="bullet"/>
+      <w:lvlText w:val=""/>
+      <w:lvlJc w:val="left"/>
+      <w:pPr>
+        <w:tabs>
+          <w:tab w:val="num" w:pos="2880"/>
+        </w:tabs>
+        <w:ind w:left="2880" w:hanging="360"/>
+      </w:pPr>
+      <w:rPr>
+        <w:rFonts w:ascii="Wingdings" w:hAnsi="Wingdings" w:hint="default"/>
+        <w:sz w:val="20"/>
+      </w:rPr>
+    </w:lvl>
+    <w:lvl w:ilvl="4" w:tentative="1">
+      <w:start w:val="1"/>
+      <w:numFmt w:val="bullet"/>
+      <w:lvlText w:val=""/>
+      <w:lvlJc w:val="left"/>
+      <w:pPr>
+        <w:tabs>
+          <w:tab w:val="num" w:pos="3600"/>
+        </w:tabs>
+        <w:ind w:left="3600" w:hanging="360"/>
+      </w:pPr>
+      <w:rPr>
+        <w:rFonts w:ascii="Wingdings" w:hAnsi="Wingdings" w:hint="default"/>
+        <w:sz w:val="20"/>
+      </w:rPr>
+    </w:lvl>
+    <w:lvl w:ilvl="5" w:tentative="1">
+      <w:start w:val="1"/>
+      <w:numFmt w:val="bullet"/>
+      <w:lvlText w:val=""/>
+      <w:lvlJc w:val="left"/>
+      <w:pPr>
+        <w:tabs>
+          <w:tab w:val="num" w:pos="4320"/>
+        </w:tabs>
+        <w:ind w:left="4320" w:hanging="360"/>
+      </w:pPr>
+      <w:rPr>
+        <w:rFonts w:ascii="Wingdings" w:hAnsi="Wingdings" w:hint="default"/>
+        <w:sz w:val="20"/>
+      </w:rPr>
+    </w:lvl>
+    <w:lvl w:ilvl="6" w:tentative="1">
+      <w:start w:val="1"/>
+      <w:numFmt w:val="bullet"/>
+      <w:lvlText w:val=""/>
+      <w:lvlJc w:val="left"/>
+      <w:pPr>
+        <w:tabs>
+          <w:tab w:val="num" w:pos="5040"/>
+        </w:tabs>
+        <w:ind w:left="5040" w:hanging="360"/>
+      </w:pPr>
+      <w:rPr>
+        <w:rFonts w:ascii="Wingdings" w:hAnsi="Wingdings" w:hint="default"/>
+        <w:sz w:val="20"/>
+      </w:rPr>
+    </w:lvl>
+    <w:lvl w:ilvl="7" w:tentative="1">
+      <w:start w:val="1"/>
+      <w:numFmt w:val="bullet"/>
+      <w:lvlText w:val=""/>
+      <w:lvlJc w:val="left"/>
+      <w:pPr>
+        <w:tabs>
+          <w:tab w:val="num" w:pos="5760"/>
+        </w:tabs>
+        <w:ind w:left="5760" w:hanging="360"/>
+      </w:pPr>
+      <w:rPr>
+        <w:rFonts w:ascii="Wingdings" w:hAnsi="Wingdings" w:hint="default"/>
+        <w:sz w:val="20"/>
+      </w:rPr>
+    </w:lvl>
+    <w:lvl w:ilvl="8" w:tentative="1">
+      <w:start w:val="1"/>
+      <w:numFmt w:val="bullet"/>
+      <w:lvlText w:val=""/>
+      <w:lvlJc w:val="left"/>
+      <w:pPr>
+        <w:tabs>
+          <w:tab w:val="num" w:pos="6480"/>
+        </w:tabs>
+        <w:ind w:left="6480" w:hanging="360"/>
+      </w:pPr>
+      <w:rPr>
+        <w:rFonts w:ascii="Wingdings" w:hAnsi="Wingdings" w:hint="default"/>
+        <w:sz w:val="20"/>
       </w:rPr>
     </w:lvl>
   </w:abstractNum>
@@ -474,6 +2286,15 @@
   </w:num>
   <w:num w:numId="9" w16cid:durableId="253633776">
     <w:abstractNumId w:val="0"/>
+  </w:num>
+  <w:num w:numId="10" w16cid:durableId="1204945096">
+    <w:abstractNumId w:val="11"/>
+  </w:num>
+  <w:num w:numId="11" w16cid:durableId="2084328293">
+    <w:abstractNumId w:val="9"/>
+  </w:num>
+  <w:num w:numId="12" w16cid:durableId="2134473025">
+    <w:abstractNumId w:val="10"/>
   </w:num>
 </w:numbering>
 </file>
@@ -867,7 +2688,10 @@
   <w:style w:type="paragraph" w:default="1" w:styleId="Normal">
     <w:name w:val="Normal"/>
     <w:qFormat/>
-    <w:rsid w:val="00FC693F"/>
+    <w:rsid w:val="00894224"/>
+    <w:rPr>
+      <w:lang w:val="pt-BR"/>
+    </w:rPr>
   </w:style>
   <w:style w:type="paragraph" w:styleId="Ttulo1">
     <w:name w:val="heading 1"/>
@@ -1081,7 +2905,6 @@
   <w:style w:type="character" w:default="1" w:styleId="Fontepargpadro">
     <w:name w:val="Default Paragraph Font"/>
     <w:uiPriority w:val="1"/>
-    <w:semiHidden/>
     <w:unhideWhenUsed/>
   </w:style>
   <w:style w:type="table" w:default="1" w:styleId="Tabelanormal">

</xml_diff>

<commit_message>
[Terceiro Commit]Atualização da documentação com Templates de Label
</commit_message>
<xml_diff>
--- a/docs/Documento_Visao_Produto_LearnLoop.docx
+++ b/docs/Documento_Visao_Produto_LearnLoop.docx
@@ -45,7 +45,10 @@
     </w:p>
     <w:p>
       <w:r>
-        <w:t>Desenvolver uma plataforma digital baseada na metodologia Scrum, adaptada para contextos educacionais, com o intuito de auxiliar alunos, professores e coordenadores a organizar e acompanhar projetos acadêmicos de forma colaborativa, prática e eficiente.</w:t>
+        <w:t xml:space="preserve">Desenvolver uma plataforma digital baseada na metodologia Scrum, adaptada para contextos educacionais, com o intuito de auxiliar alunos, professores e </w:t>
+      </w:r>
+      <w:r>
+        <w:t>coordenadores a organizar e acompanhar projetos acadêmicos de forma colaborativa, prática e eficiente.</w:t>
       </w:r>
     </w:p>
     <w:p>
@@ -194,7 +197,10 @@
       </w:r>
       <w:r>
         <w:br/>
-        <w:t>- Tela de visualização e gerenciamento de projeto</w:t>
+        <w:t>- Tela de visualização e gerenciamen</w:t>
+      </w:r>
+      <w:r>
+        <w:t>to de projeto</w:t>
       </w:r>
       <w:r>
         <w:br/>
@@ -470,15 +476,7 @@
         <w:jc w:val="both"/>
       </w:pPr>
       <w:r>
-        <w:t xml:space="preserve">- </w:t>
-      </w:r>
-      <w:proofErr w:type="gramStart"/>
-      <w:r>
-        <w:t>[ ]</w:t>
-      </w:r>
-      <w:proofErr w:type="gramEnd"/>
-      <w:r>
-        <w:t xml:space="preserve"> #13 Editar tarefa</w:t>
+        <w:t>- [ ] #13 Editar tarefa</w:t>
       </w:r>
     </w:p>
     <w:p>
@@ -486,15 +484,7 @@
         <w:jc w:val="both"/>
       </w:pPr>
       <w:r>
-        <w:t xml:space="preserve">- </w:t>
-      </w:r>
-      <w:proofErr w:type="gramStart"/>
-      <w:r>
-        <w:t>[ ]</w:t>
-      </w:r>
-      <w:proofErr w:type="gramEnd"/>
-      <w:r>
-        <w:t xml:space="preserve"> #14 Definir prioridade</w:t>
+        <w:t>- [ ] #14 Definir prioridade</w:t>
       </w:r>
     </w:p>
     <w:p>
@@ -502,15 +492,7 @@
         <w:jc w:val="both"/>
       </w:pPr>
       <w:r>
-        <w:t xml:space="preserve">- </w:t>
-      </w:r>
-      <w:proofErr w:type="gramStart"/>
-      <w:r>
-        <w:t>[ ]</w:t>
-      </w:r>
-      <w:proofErr w:type="gramEnd"/>
-      <w:r>
-        <w:t xml:space="preserve"> #15 Atribuir usuário</w:t>
+        <w:t>- [ ] #15 Atribuir usuário</w:t>
       </w:r>
     </w:p>
     <w:p>
@@ -729,19 +711,7 @@
         <w:rPr>
           <w:rStyle w:val="Ttulo2Char"/>
         </w:rPr>
-        <w:t>8.</w:t>
-      </w:r>
-      <w:r>
-        <w:rPr>
-          <w:rStyle w:val="Ttulo2Char"/>
-        </w:rPr>
-        <w:t>2</w:t>
-      </w:r>
-      <w:r>
-        <w:rPr>
-          <w:rStyle w:val="Ttulo2Char"/>
-        </w:rPr>
-        <w:t>.</w:t>
+        <w:t>8.2.</w:t>
       </w:r>
       <w:r>
         <w:rPr>
@@ -1209,15 +1179,17 @@
       </w:r>
     </w:p>
     <w:p>
+      <w:r>
+        <w:t>[Tarefa Técnica] Nome resumido da atividade</w:t>
+      </w:r>
+    </w:p>
+    <w:p>
       <w:pPr>
         <w:rPr>
           <w:b/>
           <w:bCs/>
         </w:rPr>
       </w:pPr>
-      <w:r>
-        <w:t>[Tarefa Técnica] Nome resumido da atividade</w:t>
-      </w:r>
       <w:r>
         <w:rPr>
           <w:rFonts w:ascii="Segoe UI Emoji" w:hAnsi="Segoe UI Emoji" w:cs="Segoe UI Emoji"/>
@@ -1448,12 +1420,12 @@
     </w:p>
     <w:p>
       <w:r>
+        <w:lastRenderedPageBreak/>
         <w:t>- Testar autenticação com email e senha</w:t>
       </w:r>
     </w:p>
     <w:p>
       <w:r>
-        <w:lastRenderedPageBreak/>
         <w:t>- Testar fluxo de redefinição de senha</w:t>
       </w:r>
     </w:p>
@@ -1487,16 +1459,7 @@
     </w:p>
     <w:p>
       <w:r>
-        <w:t xml:space="preserve">Espaço </w:t>
-      </w:r>
-      <w:r>
-        <w:t>para</w:t>
-      </w:r>
-      <w:r>
-        <w:t xml:space="preserve"> você indicar dependências, pacotes a serem usados, decisões de </w:t>
-      </w:r>
-      <w:r>
-        <w:t>arquitetura etc.</w:t>
+        <w:t>Espaço para você indicar dependências, pacotes a serem usados, decisões de arquitetura etc.</w:t>
       </w:r>
     </w:p>
     <w:p>
@@ -2905,6 +2868,7 @@
   <w:style w:type="character" w:default="1" w:styleId="Fontepargpadro">
     <w:name w:val="Default Paragraph Font"/>
     <w:uiPriority w:val="1"/>
+    <w:semiHidden/>
     <w:unhideWhenUsed/>
   </w:style>
   <w:style w:type="table" w:default="1" w:styleId="Tabelanormal">

</xml_diff>

<commit_message>
[Documentação] Atualização do documento oficial
</commit_message>
<xml_diff>
--- a/docs/Documento_Visao_Produto_LearnLoop.docx
+++ b/docs/Documento_Visao_Produto_LearnLoop.docx
@@ -45,10 +45,7 @@
     </w:p>
     <w:p>
       <w:r>
-        <w:t xml:space="preserve">Desenvolver uma plataforma digital baseada na metodologia Scrum, adaptada para contextos educacionais, com o intuito de auxiliar alunos, professores e </w:t>
-      </w:r>
-      <w:r>
-        <w:t>coordenadores a organizar e acompanhar projetos acadêmicos de forma colaborativa, prática e eficiente.</w:t>
+        <w:t>Desenvolver uma plataforma digital baseada na metodologia Scrum, adaptada para contextos educacionais, com o intuito de auxiliar alunos, professores e coordenadores a organizar e acompanhar projetos acadêmicos de forma colaborativa, prática e eficiente.</w:t>
       </w:r>
     </w:p>
     <w:p>
@@ -197,10 +194,7 @@
       </w:r>
       <w:r>
         <w:br/>
-        <w:t>- Tela de visualização e gerenciamen</w:t>
-      </w:r>
-      <w:r>
-        <w:t>to de projeto</w:t>
+        <w:t>- Tela de visualização e gerenciamento de projeto</w:t>
       </w:r>
       <w:r>
         <w:br/>
@@ -414,7 +408,6 @@
         <w:rPr>
           <w:rFonts w:ascii="Segoe UI Emoji" w:hAnsi="Segoe UI Emoji" w:cs="Segoe UI Emoji"/>
         </w:rPr>
-        <w:lastRenderedPageBreak/>
         <w:t>🧩</w:t>
       </w:r>
       <w:r>
@@ -750,7 +743,6 @@
           <w:b/>
           <w:bCs/>
         </w:rPr>
-        <w:lastRenderedPageBreak/>
         <w:t>📖</w:t>
       </w:r>
       <w:r>
@@ -1086,7 +1078,6 @@
         <w:jc w:val="both"/>
       </w:pPr>
       <w:r>
-        <w:lastRenderedPageBreak/>
         <w:t xml:space="preserve">Você pode usar o sistema de </w:t>
       </w:r>
       <w:r>
@@ -1420,7 +1411,6 @@
     </w:p>
     <w:p>
       <w:r>
-        <w:lastRenderedPageBreak/>
         <w:t>- Testar autenticação com email e senha</w:t>
       </w:r>
     </w:p>
@@ -1590,9 +1580,380 @@
         <w:t>Relacionada a: #5 Setup inicial do projeto</w:t>
       </w:r>
     </w:p>
+    <w:p>
+      <w:pPr>
+        <w:pStyle w:val="Ttulo1"/>
+      </w:pPr>
+      <w:r>
+        <w:t xml:space="preserve">9. </w:t>
+      </w:r>
+      <w:r>
+        <w:t>Regras do repositório</w:t>
+      </w:r>
+    </w:p>
     <w:p/>
-    <w:p/>
-    <w:p/>
+    <w:p>
+      <w:pPr>
+        <w:ind w:firstLine="720"/>
+        <w:jc w:val="both"/>
+      </w:pPr>
+      <w:r>
+        <w:t>Com o objetivo de garantir a integridade, organização e rastreabilidade do desenvolvimento colaborativo deste projeto, foram estabelecidas as seguintes diretrizes de contribuição, acordadas entre os membros da equipe:</w:t>
+      </w:r>
+    </w:p>
+    <w:p>
+      <w:pPr>
+        <w:rPr>
+          <w:b/>
+          <w:bCs/>
+        </w:rPr>
+      </w:pPr>
+      <w:r>
+        <w:rPr>
+          <w:b/>
+          <w:bCs/>
+        </w:rPr>
+        <w:t>1. Controle de Acesso à Branch main</w:t>
+      </w:r>
+    </w:p>
+    <w:p>
+      <w:pPr>
+        <w:numPr>
+          <w:ilvl w:val="0"/>
+          <w:numId w:val="13"/>
+        </w:numPr>
+        <w:jc w:val="both"/>
+      </w:pPr>
+      <w:r>
+        <w:lastRenderedPageBreak/>
+        <w:t xml:space="preserve">Apenas o responsável pelo repositório, na condição de </w:t>
+      </w:r>
+      <w:r>
+        <w:rPr>
+          <w:b/>
+          <w:bCs/>
+        </w:rPr>
+        <w:t>administrador</w:t>
+      </w:r>
+      <w:r>
+        <w:t xml:space="preserve">, possui autorização para realizar </w:t>
+      </w:r>
+      <w:r>
+        <w:rPr>
+          <w:i/>
+          <w:iCs/>
+        </w:rPr>
+        <w:t>push</w:t>
+      </w:r>
+      <w:r>
+        <w:t xml:space="preserve"> diretamente na branch main.</w:t>
+      </w:r>
+    </w:p>
+    <w:p>
+      <w:pPr>
+        <w:numPr>
+          <w:ilvl w:val="0"/>
+          <w:numId w:val="13"/>
+        </w:numPr>
+        <w:jc w:val="both"/>
+      </w:pPr>
+      <w:r>
+        <w:t xml:space="preserve">Os demais membros da equipe </w:t>
+      </w:r>
+      <w:r>
+        <w:rPr>
+          <w:b/>
+          <w:bCs/>
+        </w:rPr>
+        <w:t xml:space="preserve">não estão autorizados a realizar </w:t>
+      </w:r>
+      <w:r>
+        <w:rPr>
+          <w:b/>
+          <w:bCs/>
+          <w:i/>
+          <w:iCs/>
+        </w:rPr>
+        <w:t>push</w:t>
+      </w:r>
+      <w:r>
+        <w:rPr>
+          <w:b/>
+          <w:bCs/>
+        </w:rPr>
+        <w:t xml:space="preserve"> diretamente na branch main</w:t>
+      </w:r>
+      <w:r>
+        <w:t xml:space="preserve"> sob nenhuma circunstância.</w:t>
+      </w:r>
+    </w:p>
+    <w:p>
+      <w:pPr>
+        <w:rPr>
+          <w:b/>
+          <w:bCs/>
+        </w:rPr>
+      </w:pPr>
+      <w:r>
+        <w:rPr>
+          <w:b/>
+          <w:bCs/>
+        </w:rPr>
+        <w:t xml:space="preserve">2. Política de </w:t>
+      </w:r>
+      <w:r>
+        <w:rPr>
+          <w:b/>
+          <w:bCs/>
+          <w:i/>
+          <w:iCs/>
+        </w:rPr>
+        <w:t>Merge</w:t>
+      </w:r>
+      <w:r>
+        <w:rPr>
+          <w:b/>
+          <w:bCs/>
+        </w:rPr>
+        <w:t xml:space="preserve"> para a Branch main</w:t>
+      </w:r>
+    </w:p>
+    <w:p>
+      <w:pPr>
+        <w:numPr>
+          <w:ilvl w:val="0"/>
+          <w:numId w:val="14"/>
+        </w:numPr>
+        <w:jc w:val="both"/>
+      </w:pPr>
+      <w:r>
+        <w:t xml:space="preserve">Toda e qualquer alteração a ser incorporada na branch main deverá ser realizada por meio de um </w:t>
+      </w:r>
+      <w:proofErr w:type="spellStart"/>
+      <w:r>
+        <w:rPr>
+          <w:b/>
+          <w:bCs/>
+        </w:rPr>
+        <w:t>Pull</w:t>
+      </w:r>
+      <w:proofErr w:type="spellEnd"/>
+      <w:r>
+        <w:rPr>
+          <w:b/>
+          <w:bCs/>
+        </w:rPr>
+        <w:t xml:space="preserve"> </w:t>
+      </w:r>
+      <w:proofErr w:type="spellStart"/>
+      <w:r>
+        <w:rPr>
+          <w:b/>
+          <w:bCs/>
+        </w:rPr>
+        <w:t>Request</w:t>
+      </w:r>
+      <w:proofErr w:type="spellEnd"/>
+      <w:r>
+        <w:rPr>
+          <w:b/>
+          <w:bCs/>
+        </w:rPr>
+        <w:t xml:space="preserve"> (PR)</w:t>
+      </w:r>
+      <w:r>
+        <w:t>.</w:t>
+      </w:r>
+    </w:p>
+    <w:p>
+      <w:pPr>
+        <w:numPr>
+          <w:ilvl w:val="0"/>
+          <w:numId w:val="14"/>
+        </w:numPr>
+        <w:jc w:val="both"/>
+      </w:pPr>
+      <w:r>
+        <w:t>A aprovação de um PR para a branch main está condicionada ao cumprimento dos seguintes requisitos:</w:t>
+      </w:r>
+    </w:p>
+    <w:p>
+      <w:pPr>
+        <w:numPr>
+          <w:ilvl w:val="1"/>
+          <w:numId w:val="14"/>
+        </w:numPr>
+        <w:jc w:val="both"/>
+      </w:pPr>
+      <w:r>
+        <w:t xml:space="preserve">A branch de origem do PR deve estar </w:t>
+      </w:r>
+      <w:r>
+        <w:rPr>
+          <w:b/>
+          <w:bCs/>
+        </w:rPr>
+        <w:t>atualizada em relação à branch main</w:t>
+      </w:r>
+      <w:r>
+        <w:t>, sem conflitos de merge.</w:t>
+      </w:r>
+    </w:p>
+    <w:p>
+      <w:pPr>
+        <w:numPr>
+          <w:ilvl w:val="1"/>
+          <w:numId w:val="14"/>
+        </w:numPr>
+        <w:jc w:val="both"/>
+      </w:pPr>
+      <w:r>
+        <w:t xml:space="preserve">O PR deverá ser </w:t>
+      </w:r>
+      <w:r>
+        <w:rPr>
+          <w:b/>
+          <w:bCs/>
+        </w:rPr>
+        <w:t>aprovado por pelo menos três (3) dos cinco (5) membros da equipe</w:t>
+      </w:r>
+      <w:r>
+        <w:t>, por meio da funcionalidade de revisão do GitHub.</w:t>
+      </w:r>
+    </w:p>
+    <w:p>
+      <w:pPr>
+        <w:numPr>
+          <w:ilvl w:val="1"/>
+          <w:numId w:val="14"/>
+        </w:numPr>
+        <w:jc w:val="both"/>
+      </w:pPr>
+      <w:r>
+        <w:t xml:space="preserve">As alterações devem estar em conformidade com as </w:t>
+      </w:r>
+      <w:r>
+        <w:rPr>
+          <w:b/>
+          <w:bCs/>
+        </w:rPr>
+        <w:t>tarefas previstas no planejamento do projeto</w:t>
+      </w:r>
+      <w:r>
+        <w:t xml:space="preserve"> e devidamente relacionadas às respectivas </w:t>
+      </w:r>
+      <w:r>
+        <w:rPr>
+          <w:i/>
+          <w:iCs/>
+        </w:rPr>
+        <w:t>issues</w:t>
+      </w:r>
+      <w:r>
+        <w:t xml:space="preserve"> registradas.</w:t>
+      </w:r>
+    </w:p>
+    <w:p>
+      <w:pPr>
+        <w:jc w:val="both"/>
+        <w:rPr>
+          <w:b/>
+          <w:bCs/>
+        </w:rPr>
+      </w:pPr>
+      <w:r>
+        <w:rPr>
+          <w:b/>
+          <w:bCs/>
+        </w:rPr>
+        <w:t>3. Boas Práticas de Submissão</w:t>
+      </w:r>
+    </w:p>
+    <w:p>
+      <w:pPr>
+        <w:numPr>
+          <w:ilvl w:val="0"/>
+          <w:numId w:val="15"/>
+        </w:numPr>
+        <w:jc w:val="both"/>
+      </w:pPr>
+      <w:r>
+        <w:t>Recomenda-se que cada PR inclua, sempre que possível:</w:t>
+      </w:r>
+    </w:p>
+    <w:p>
+      <w:pPr>
+        <w:numPr>
+          <w:ilvl w:val="1"/>
+          <w:numId w:val="15"/>
+        </w:numPr>
+        <w:jc w:val="both"/>
+      </w:pPr>
+      <w:r>
+        <w:t xml:space="preserve">Uma </w:t>
+      </w:r>
+      <w:r>
+        <w:rPr>
+          <w:b/>
+          <w:bCs/>
+        </w:rPr>
+        <w:t>descrição clara e objetiva</w:t>
+      </w:r>
+      <w:r>
+        <w:t xml:space="preserve"> das alterações implementadas;</w:t>
+      </w:r>
+    </w:p>
+    <w:p>
+      <w:pPr>
+        <w:numPr>
+          <w:ilvl w:val="1"/>
+          <w:numId w:val="15"/>
+        </w:numPr>
+        <w:jc w:val="both"/>
+      </w:pPr>
+      <w:r>
+        <w:rPr>
+          <w:b/>
+          <w:bCs/>
+        </w:rPr>
+        <w:t>Capturas de tela ou demonstrações visuais</w:t>
+      </w:r>
+      <w:r>
+        <w:t>, em casos de alterações na interface do usuário ou em fluxos de interação;</w:t>
+      </w:r>
+    </w:p>
+    <w:p>
+      <w:pPr>
+        <w:numPr>
+          <w:ilvl w:val="1"/>
+          <w:numId w:val="15"/>
+        </w:numPr>
+        <w:jc w:val="both"/>
+      </w:pPr>
+      <w:r>
+        <w:t xml:space="preserve">Referência direta às </w:t>
+      </w:r>
+      <w:r>
+        <w:rPr>
+          <w:i/>
+          <w:iCs/>
+        </w:rPr>
+        <w:t>issues</w:t>
+      </w:r>
+      <w:r>
+        <w:t xml:space="preserve"> correspondentes, utilizando a sintaxe Closes #n.</w:t>
+      </w:r>
+    </w:p>
+    <w:p>
+      <w:pPr>
+        <w:jc w:val="both"/>
+      </w:pPr>
+    </w:p>
+    <w:p>
+      <w:pPr>
+        <w:jc w:val="both"/>
+      </w:pPr>
+    </w:p>
     <w:sectPr>
       <w:pgSz w:w="12240" w:h="15840"/>
       <w:pgMar w:top="1440" w:right="1800" w:bottom="1440" w:left="1800" w:header="720" w:footer="720" w:gutter="0"/>
@@ -1777,6 +2138,155 @@
     </w:lvl>
   </w:abstractNum>
   <w:abstractNum w:abstractNumId="9" w15:restartNumberingAfterBreak="0">
+    <w:nsid w:val="0BA86830"/>
+    <w:multiLevelType w:val="multilevel"/>
+    <w:tmpl w:val="8B48B630"/>
+    <w:lvl w:ilvl="0">
+      <w:start w:val="1"/>
+      <w:numFmt w:val="bullet"/>
+      <w:lvlText w:val=""/>
+      <w:lvlJc w:val="left"/>
+      <w:pPr>
+        <w:tabs>
+          <w:tab w:val="num" w:pos="720"/>
+        </w:tabs>
+        <w:ind w:left="720" w:hanging="360"/>
+      </w:pPr>
+      <w:rPr>
+        <w:rFonts w:ascii="Symbol" w:hAnsi="Symbol" w:hint="default"/>
+        <w:sz w:val="20"/>
+      </w:rPr>
+    </w:lvl>
+    <w:lvl w:ilvl="1">
+      <w:start w:val="1"/>
+      <w:numFmt w:val="bullet"/>
+      <w:lvlText w:val="o"/>
+      <w:lvlJc w:val="left"/>
+      <w:pPr>
+        <w:tabs>
+          <w:tab w:val="num" w:pos="1440"/>
+        </w:tabs>
+        <w:ind w:left="1440" w:hanging="360"/>
+      </w:pPr>
+      <w:rPr>
+        <w:rFonts w:ascii="Courier New" w:hAnsi="Courier New" w:hint="default"/>
+        <w:sz w:val="20"/>
+      </w:rPr>
+    </w:lvl>
+    <w:lvl w:ilvl="2" w:tentative="1">
+      <w:start w:val="1"/>
+      <w:numFmt w:val="bullet"/>
+      <w:lvlText w:val=""/>
+      <w:lvlJc w:val="left"/>
+      <w:pPr>
+        <w:tabs>
+          <w:tab w:val="num" w:pos="2160"/>
+        </w:tabs>
+        <w:ind w:left="2160" w:hanging="360"/>
+      </w:pPr>
+      <w:rPr>
+        <w:rFonts w:ascii="Wingdings" w:hAnsi="Wingdings" w:hint="default"/>
+        <w:sz w:val="20"/>
+      </w:rPr>
+    </w:lvl>
+    <w:lvl w:ilvl="3" w:tentative="1">
+      <w:start w:val="1"/>
+      <w:numFmt w:val="bullet"/>
+      <w:lvlText w:val=""/>
+      <w:lvlJc w:val="left"/>
+      <w:pPr>
+        <w:tabs>
+          <w:tab w:val="num" w:pos="2880"/>
+        </w:tabs>
+        <w:ind w:left="2880" w:hanging="360"/>
+      </w:pPr>
+      <w:rPr>
+        <w:rFonts w:ascii="Wingdings" w:hAnsi="Wingdings" w:hint="default"/>
+        <w:sz w:val="20"/>
+      </w:rPr>
+    </w:lvl>
+    <w:lvl w:ilvl="4" w:tentative="1">
+      <w:start w:val="1"/>
+      <w:numFmt w:val="bullet"/>
+      <w:lvlText w:val=""/>
+      <w:lvlJc w:val="left"/>
+      <w:pPr>
+        <w:tabs>
+          <w:tab w:val="num" w:pos="3600"/>
+        </w:tabs>
+        <w:ind w:left="3600" w:hanging="360"/>
+      </w:pPr>
+      <w:rPr>
+        <w:rFonts w:ascii="Wingdings" w:hAnsi="Wingdings" w:hint="default"/>
+        <w:sz w:val="20"/>
+      </w:rPr>
+    </w:lvl>
+    <w:lvl w:ilvl="5" w:tentative="1">
+      <w:start w:val="1"/>
+      <w:numFmt w:val="bullet"/>
+      <w:lvlText w:val=""/>
+      <w:lvlJc w:val="left"/>
+      <w:pPr>
+        <w:tabs>
+          <w:tab w:val="num" w:pos="4320"/>
+        </w:tabs>
+        <w:ind w:left="4320" w:hanging="360"/>
+      </w:pPr>
+      <w:rPr>
+        <w:rFonts w:ascii="Wingdings" w:hAnsi="Wingdings" w:hint="default"/>
+        <w:sz w:val="20"/>
+      </w:rPr>
+    </w:lvl>
+    <w:lvl w:ilvl="6" w:tentative="1">
+      <w:start w:val="1"/>
+      <w:numFmt w:val="bullet"/>
+      <w:lvlText w:val=""/>
+      <w:lvlJc w:val="left"/>
+      <w:pPr>
+        <w:tabs>
+          <w:tab w:val="num" w:pos="5040"/>
+        </w:tabs>
+        <w:ind w:left="5040" w:hanging="360"/>
+      </w:pPr>
+      <w:rPr>
+        <w:rFonts w:ascii="Wingdings" w:hAnsi="Wingdings" w:hint="default"/>
+        <w:sz w:val="20"/>
+      </w:rPr>
+    </w:lvl>
+    <w:lvl w:ilvl="7" w:tentative="1">
+      <w:start w:val="1"/>
+      <w:numFmt w:val="bullet"/>
+      <w:lvlText w:val=""/>
+      <w:lvlJc w:val="left"/>
+      <w:pPr>
+        <w:tabs>
+          <w:tab w:val="num" w:pos="5760"/>
+        </w:tabs>
+        <w:ind w:left="5760" w:hanging="360"/>
+      </w:pPr>
+      <w:rPr>
+        <w:rFonts w:ascii="Wingdings" w:hAnsi="Wingdings" w:hint="default"/>
+        <w:sz w:val="20"/>
+      </w:rPr>
+    </w:lvl>
+    <w:lvl w:ilvl="8" w:tentative="1">
+      <w:start w:val="1"/>
+      <w:numFmt w:val="bullet"/>
+      <w:lvlText w:val=""/>
+      <w:lvlJc w:val="left"/>
+      <w:pPr>
+        <w:tabs>
+          <w:tab w:val="num" w:pos="6480"/>
+        </w:tabs>
+        <w:ind w:left="6480" w:hanging="360"/>
+      </w:pPr>
+      <w:rPr>
+        <w:rFonts w:ascii="Wingdings" w:hAnsi="Wingdings" w:hint="default"/>
+        <w:sz w:val="20"/>
+      </w:rPr>
+    </w:lvl>
+  </w:abstractNum>
+  <w:abstractNum w:abstractNumId="10" w15:restartNumberingAfterBreak="0">
     <w:nsid w:val="133A5226"/>
     <w:multiLevelType w:val="multilevel"/>
     <w:tmpl w:val="A788AF2E"/>
@@ -1925,7 +2435,7 @@
       </w:rPr>
     </w:lvl>
   </w:abstractNum>
-  <w:abstractNum w:abstractNumId="10" w15:restartNumberingAfterBreak="0">
+  <w:abstractNum w:abstractNumId="11" w15:restartNumberingAfterBreak="0">
     <w:nsid w:val="19CD1570"/>
     <w:multiLevelType w:val="multilevel"/>
     <w:tmpl w:val="448874F2"/>
@@ -2074,7 +2584,156 @@
       </w:rPr>
     </w:lvl>
   </w:abstractNum>
-  <w:abstractNum w:abstractNumId="11" w15:restartNumberingAfterBreak="0">
+  <w:abstractNum w:abstractNumId="12" w15:restartNumberingAfterBreak="0">
+    <w:nsid w:val="3DA52F97"/>
+    <w:multiLevelType w:val="multilevel"/>
+    <w:tmpl w:val="DD328B24"/>
+    <w:lvl w:ilvl="0">
+      <w:start w:val="1"/>
+      <w:numFmt w:val="bullet"/>
+      <w:lvlText w:val=""/>
+      <w:lvlJc w:val="left"/>
+      <w:pPr>
+        <w:tabs>
+          <w:tab w:val="num" w:pos="720"/>
+        </w:tabs>
+        <w:ind w:left="720" w:hanging="360"/>
+      </w:pPr>
+      <w:rPr>
+        <w:rFonts w:ascii="Symbol" w:hAnsi="Symbol" w:hint="default"/>
+        <w:sz w:val="20"/>
+      </w:rPr>
+    </w:lvl>
+    <w:lvl w:ilvl="1" w:tentative="1">
+      <w:start w:val="1"/>
+      <w:numFmt w:val="bullet"/>
+      <w:lvlText w:val="o"/>
+      <w:lvlJc w:val="left"/>
+      <w:pPr>
+        <w:tabs>
+          <w:tab w:val="num" w:pos="1440"/>
+        </w:tabs>
+        <w:ind w:left="1440" w:hanging="360"/>
+      </w:pPr>
+      <w:rPr>
+        <w:rFonts w:ascii="Courier New" w:hAnsi="Courier New" w:hint="default"/>
+        <w:sz w:val="20"/>
+      </w:rPr>
+    </w:lvl>
+    <w:lvl w:ilvl="2" w:tentative="1">
+      <w:start w:val="1"/>
+      <w:numFmt w:val="bullet"/>
+      <w:lvlText w:val=""/>
+      <w:lvlJc w:val="left"/>
+      <w:pPr>
+        <w:tabs>
+          <w:tab w:val="num" w:pos="2160"/>
+        </w:tabs>
+        <w:ind w:left="2160" w:hanging="360"/>
+      </w:pPr>
+      <w:rPr>
+        <w:rFonts w:ascii="Wingdings" w:hAnsi="Wingdings" w:hint="default"/>
+        <w:sz w:val="20"/>
+      </w:rPr>
+    </w:lvl>
+    <w:lvl w:ilvl="3" w:tentative="1">
+      <w:start w:val="1"/>
+      <w:numFmt w:val="bullet"/>
+      <w:lvlText w:val=""/>
+      <w:lvlJc w:val="left"/>
+      <w:pPr>
+        <w:tabs>
+          <w:tab w:val="num" w:pos="2880"/>
+        </w:tabs>
+        <w:ind w:left="2880" w:hanging="360"/>
+      </w:pPr>
+      <w:rPr>
+        <w:rFonts w:ascii="Wingdings" w:hAnsi="Wingdings" w:hint="default"/>
+        <w:sz w:val="20"/>
+      </w:rPr>
+    </w:lvl>
+    <w:lvl w:ilvl="4" w:tentative="1">
+      <w:start w:val="1"/>
+      <w:numFmt w:val="bullet"/>
+      <w:lvlText w:val=""/>
+      <w:lvlJc w:val="left"/>
+      <w:pPr>
+        <w:tabs>
+          <w:tab w:val="num" w:pos="3600"/>
+        </w:tabs>
+        <w:ind w:left="3600" w:hanging="360"/>
+      </w:pPr>
+      <w:rPr>
+        <w:rFonts w:ascii="Wingdings" w:hAnsi="Wingdings" w:hint="default"/>
+        <w:sz w:val="20"/>
+      </w:rPr>
+    </w:lvl>
+    <w:lvl w:ilvl="5" w:tentative="1">
+      <w:start w:val="1"/>
+      <w:numFmt w:val="bullet"/>
+      <w:lvlText w:val=""/>
+      <w:lvlJc w:val="left"/>
+      <w:pPr>
+        <w:tabs>
+          <w:tab w:val="num" w:pos="4320"/>
+        </w:tabs>
+        <w:ind w:left="4320" w:hanging="360"/>
+      </w:pPr>
+      <w:rPr>
+        <w:rFonts w:ascii="Wingdings" w:hAnsi="Wingdings" w:hint="default"/>
+        <w:sz w:val="20"/>
+      </w:rPr>
+    </w:lvl>
+    <w:lvl w:ilvl="6" w:tentative="1">
+      <w:start w:val="1"/>
+      <w:numFmt w:val="bullet"/>
+      <w:lvlText w:val=""/>
+      <w:lvlJc w:val="left"/>
+      <w:pPr>
+        <w:tabs>
+          <w:tab w:val="num" w:pos="5040"/>
+        </w:tabs>
+        <w:ind w:left="5040" w:hanging="360"/>
+      </w:pPr>
+      <w:rPr>
+        <w:rFonts w:ascii="Wingdings" w:hAnsi="Wingdings" w:hint="default"/>
+        <w:sz w:val="20"/>
+      </w:rPr>
+    </w:lvl>
+    <w:lvl w:ilvl="7" w:tentative="1">
+      <w:start w:val="1"/>
+      <w:numFmt w:val="bullet"/>
+      <w:lvlText w:val=""/>
+      <w:lvlJc w:val="left"/>
+      <w:pPr>
+        <w:tabs>
+          <w:tab w:val="num" w:pos="5760"/>
+        </w:tabs>
+        <w:ind w:left="5760" w:hanging="360"/>
+      </w:pPr>
+      <w:rPr>
+        <w:rFonts w:ascii="Wingdings" w:hAnsi="Wingdings" w:hint="default"/>
+        <w:sz w:val="20"/>
+      </w:rPr>
+    </w:lvl>
+    <w:lvl w:ilvl="8" w:tentative="1">
+      <w:start w:val="1"/>
+      <w:numFmt w:val="bullet"/>
+      <w:lvlText w:val=""/>
+      <w:lvlJc w:val="left"/>
+      <w:pPr>
+        <w:tabs>
+          <w:tab w:val="num" w:pos="6480"/>
+        </w:tabs>
+        <w:ind w:left="6480" w:hanging="360"/>
+      </w:pPr>
+      <w:rPr>
+        <w:rFonts w:ascii="Wingdings" w:hAnsi="Wingdings" w:hint="default"/>
+        <w:sz w:val="20"/>
+      </w:rPr>
+    </w:lvl>
+  </w:abstractNum>
+  <w:abstractNum w:abstractNumId="13" w15:restartNumberingAfterBreak="0">
     <w:nsid w:val="7D1268A1"/>
     <w:multiLevelType w:val="multilevel"/>
     <w:tmpl w:val="7BEC71A0"/>
@@ -2095,6 +2754,155 @@
       </w:rPr>
     </w:lvl>
     <w:lvl w:ilvl="1" w:tentative="1">
+      <w:start w:val="1"/>
+      <w:numFmt w:val="bullet"/>
+      <w:lvlText w:val="o"/>
+      <w:lvlJc w:val="left"/>
+      <w:pPr>
+        <w:tabs>
+          <w:tab w:val="num" w:pos="1440"/>
+        </w:tabs>
+        <w:ind w:left="1440" w:hanging="360"/>
+      </w:pPr>
+      <w:rPr>
+        <w:rFonts w:ascii="Courier New" w:hAnsi="Courier New" w:hint="default"/>
+        <w:sz w:val="20"/>
+      </w:rPr>
+    </w:lvl>
+    <w:lvl w:ilvl="2" w:tentative="1">
+      <w:start w:val="1"/>
+      <w:numFmt w:val="bullet"/>
+      <w:lvlText w:val=""/>
+      <w:lvlJc w:val="left"/>
+      <w:pPr>
+        <w:tabs>
+          <w:tab w:val="num" w:pos="2160"/>
+        </w:tabs>
+        <w:ind w:left="2160" w:hanging="360"/>
+      </w:pPr>
+      <w:rPr>
+        <w:rFonts w:ascii="Wingdings" w:hAnsi="Wingdings" w:hint="default"/>
+        <w:sz w:val="20"/>
+      </w:rPr>
+    </w:lvl>
+    <w:lvl w:ilvl="3" w:tentative="1">
+      <w:start w:val="1"/>
+      <w:numFmt w:val="bullet"/>
+      <w:lvlText w:val=""/>
+      <w:lvlJc w:val="left"/>
+      <w:pPr>
+        <w:tabs>
+          <w:tab w:val="num" w:pos="2880"/>
+        </w:tabs>
+        <w:ind w:left="2880" w:hanging="360"/>
+      </w:pPr>
+      <w:rPr>
+        <w:rFonts w:ascii="Wingdings" w:hAnsi="Wingdings" w:hint="default"/>
+        <w:sz w:val="20"/>
+      </w:rPr>
+    </w:lvl>
+    <w:lvl w:ilvl="4" w:tentative="1">
+      <w:start w:val="1"/>
+      <w:numFmt w:val="bullet"/>
+      <w:lvlText w:val=""/>
+      <w:lvlJc w:val="left"/>
+      <w:pPr>
+        <w:tabs>
+          <w:tab w:val="num" w:pos="3600"/>
+        </w:tabs>
+        <w:ind w:left="3600" w:hanging="360"/>
+      </w:pPr>
+      <w:rPr>
+        <w:rFonts w:ascii="Wingdings" w:hAnsi="Wingdings" w:hint="default"/>
+        <w:sz w:val="20"/>
+      </w:rPr>
+    </w:lvl>
+    <w:lvl w:ilvl="5" w:tentative="1">
+      <w:start w:val="1"/>
+      <w:numFmt w:val="bullet"/>
+      <w:lvlText w:val=""/>
+      <w:lvlJc w:val="left"/>
+      <w:pPr>
+        <w:tabs>
+          <w:tab w:val="num" w:pos="4320"/>
+        </w:tabs>
+        <w:ind w:left="4320" w:hanging="360"/>
+      </w:pPr>
+      <w:rPr>
+        <w:rFonts w:ascii="Wingdings" w:hAnsi="Wingdings" w:hint="default"/>
+        <w:sz w:val="20"/>
+      </w:rPr>
+    </w:lvl>
+    <w:lvl w:ilvl="6" w:tentative="1">
+      <w:start w:val="1"/>
+      <w:numFmt w:val="bullet"/>
+      <w:lvlText w:val=""/>
+      <w:lvlJc w:val="left"/>
+      <w:pPr>
+        <w:tabs>
+          <w:tab w:val="num" w:pos="5040"/>
+        </w:tabs>
+        <w:ind w:left="5040" w:hanging="360"/>
+      </w:pPr>
+      <w:rPr>
+        <w:rFonts w:ascii="Wingdings" w:hAnsi="Wingdings" w:hint="default"/>
+        <w:sz w:val="20"/>
+      </w:rPr>
+    </w:lvl>
+    <w:lvl w:ilvl="7" w:tentative="1">
+      <w:start w:val="1"/>
+      <w:numFmt w:val="bullet"/>
+      <w:lvlText w:val=""/>
+      <w:lvlJc w:val="left"/>
+      <w:pPr>
+        <w:tabs>
+          <w:tab w:val="num" w:pos="5760"/>
+        </w:tabs>
+        <w:ind w:left="5760" w:hanging="360"/>
+      </w:pPr>
+      <w:rPr>
+        <w:rFonts w:ascii="Wingdings" w:hAnsi="Wingdings" w:hint="default"/>
+        <w:sz w:val="20"/>
+      </w:rPr>
+    </w:lvl>
+    <w:lvl w:ilvl="8" w:tentative="1">
+      <w:start w:val="1"/>
+      <w:numFmt w:val="bullet"/>
+      <w:lvlText w:val=""/>
+      <w:lvlJc w:val="left"/>
+      <w:pPr>
+        <w:tabs>
+          <w:tab w:val="num" w:pos="6480"/>
+        </w:tabs>
+        <w:ind w:left="6480" w:hanging="360"/>
+      </w:pPr>
+      <w:rPr>
+        <w:rFonts w:ascii="Wingdings" w:hAnsi="Wingdings" w:hint="default"/>
+        <w:sz w:val="20"/>
+      </w:rPr>
+    </w:lvl>
+  </w:abstractNum>
+  <w:abstractNum w:abstractNumId="14" w15:restartNumberingAfterBreak="0">
+    <w:nsid w:val="7F0A6794"/>
+    <w:multiLevelType w:val="multilevel"/>
+    <w:tmpl w:val="A7E0AB76"/>
+    <w:lvl w:ilvl="0">
+      <w:start w:val="1"/>
+      <w:numFmt w:val="bullet"/>
+      <w:lvlText w:val=""/>
+      <w:lvlJc w:val="left"/>
+      <w:pPr>
+        <w:tabs>
+          <w:tab w:val="num" w:pos="720"/>
+        </w:tabs>
+        <w:ind w:left="720" w:hanging="360"/>
+      </w:pPr>
+      <w:rPr>
+        <w:rFonts w:ascii="Symbol" w:hAnsi="Symbol" w:hint="default"/>
+        <w:sz w:val="20"/>
+      </w:rPr>
+    </w:lvl>
+    <w:lvl w:ilvl="1">
       <w:start w:val="1"/>
       <w:numFmt w:val="bullet"/>
       <w:lvlText w:val="o"/>
@@ -2251,13 +3059,22 @@
     <w:abstractNumId w:val="0"/>
   </w:num>
   <w:num w:numId="10" w16cid:durableId="1204945096">
+    <w:abstractNumId w:val="13"/>
+  </w:num>
+  <w:num w:numId="11" w16cid:durableId="2084328293">
+    <w:abstractNumId w:val="10"/>
+  </w:num>
+  <w:num w:numId="12" w16cid:durableId="2134473025">
     <w:abstractNumId w:val="11"/>
   </w:num>
-  <w:num w:numId="11" w16cid:durableId="2084328293">
+  <w:num w:numId="13" w16cid:durableId="973367476">
+    <w:abstractNumId w:val="12"/>
+  </w:num>
+  <w:num w:numId="14" w16cid:durableId="980159928">
+    <w:abstractNumId w:val="14"/>
+  </w:num>
+  <w:num w:numId="15" w16cid:durableId="2039160836">
     <w:abstractNumId w:val="9"/>
-  </w:num>
-  <w:num w:numId="12" w16cid:durableId="2134473025">
-    <w:abstractNumId w:val="10"/>
   </w:num>
 </w:numbering>
 </file>
@@ -2868,7 +3685,6 @@
   <w:style w:type="character" w:default="1" w:styleId="Fontepargpadro">
     <w:name w:val="Default Paragraph Font"/>
     <w:uiPriority w:val="1"/>
-    <w:semiHidden/>
     <w:unhideWhenUsed/>
   </w:style>
   <w:style w:type="table" w:default="1" w:styleId="Tabelanormal">

</xml_diff>

<commit_message>
[Quinto commit] Atualização do documento oficial e adição dos ícones do programa
</commit_message>
<xml_diff>
--- a/docs/Documento_Visao_Produto_LearnLoop.docx
+++ b/docs/Documento_Visao_Produto_LearnLoop.docx
@@ -308,1296 +308,386 @@
         <w:pStyle w:val="Ttulo1"/>
       </w:pPr>
       <w:r>
-        <w:t>8.Template de Labels</w:t>
+        <w:t>8. Templates de Labels</w:t>
       </w:r>
     </w:p>
     <w:p>
       <w:pPr>
-        <w:ind w:firstLine="720"/>
-      </w:pPr>
-      <w:r>
-        <w:rPr>
-          <w:rStyle w:val="Ttulo2Char"/>
-        </w:rPr>
-        <w:t>8.1.</w:t>
-      </w:r>
-      <w:r>
-        <w:rPr>
-          <w:rStyle w:val="Ttulo2Char"/>
-        </w:rPr>
-        <w:t xml:space="preserve"> Template</w:t>
-      </w:r>
-      <w:r>
-        <w:rPr>
-          <w:rStyle w:val="Ttulo2Char"/>
-        </w:rPr>
-        <w:t xml:space="preserve"> para a Label [Épico]</w:t>
-      </w:r>
-      <w:r>
-        <w:rPr>
-          <w:rStyle w:val="Ttulo2Char"/>
-        </w:rPr>
-        <w:t>:</w:t>
-      </w:r>
-      <w:r>
-        <w:br/>
-      </w:r>
-      <w:r>
-        <w:t>[Épico] Nome do Épico</w:t>
+        <w:pStyle w:val="Ttulo2"/>
+      </w:pPr>
+      <w:r>
+        <w:t>8.1. Template para a Label [Épico]</w:t>
       </w:r>
     </w:p>
     <w:p>
-      <w:pPr>
-        <w:jc w:val="both"/>
-        <w:rPr>
-          <w:b/>
-          <w:bCs/>
-        </w:rPr>
-      </w:pPr>
-      <w:r>
-        <w:rPr>
-          <w:rFonts w:ascii="Segoe UI Emoji" w:hAnsi="Segoe UI Emoji" w:cs="Segoe UI Emoji"/>
-          <w:b/>
-          <w:bCs/>
-        </w:rPr>
-        <w:t>🎯</w:t>
-      </w:r>
-      <w:r>
-        <w:rPr>
-          <w:b/>
-          <w:bCs/>
-        </w:rPr>
-        <w:t xml:space="preserve"> Objetivo do Épico</w:t>
+      <w:r>
+        <w:t>📌 [Épico] Nome do Épico</w:t>
+      </w:r>
+      <w:r>
+        <w:br/>
+      </w:r>
+      <w:r>
+        <w:br/>
+        <w:t xml:space="preserve">🎯 Objetivo do Épico  </w:t>
+      </w:r>
+      <w:r>
+        <w:br/>
+        <w:t>Descrever de forma clara e resumida a finalidade do épico, destacando qual funcionalidade ou parte do sistema ele representa.</w:t>
+      </w:r>
+      <w:r>
+        <w:br/>
+      </w:r>
+      <w:r>
+        <w:br/>
+        <w:t xml:space="preserve">🧩 Histórias de Usuário Relacionadas  </w:t>
+      </w:r>
+      <w:r>
+        <w:br/>
+        <w:t>Lista de issues que fazem parte do épico:</w:t>
+      </w:r>
+      <w:r>
+        <w:br/>
+      </w:r>
+      <w:r>
+        <w:lastRenderedPageBreak/>
+        <w:br/>
+        <w:t>- [ ] #ID1 Descrição da primeira história</w:t>
+      </w:r>
+      <w:r>
+        <w:br/>
+        <w:t>- [ ] #ID2 Descrição da segunda história</w:t>
+      </w:r>
+      <w:r>
+        <w:br/>
+      </w:r>
+      <w:r>
+        <w:br/>
+        <w:t>✅ Critérios de Aceitação</w:t>
+      </w:r>
+      <w:r>
+        <w:br/>
+        <w:t>- Todas as histórias relacionadas foram concluídas</w:t>
+      </w:r>
+      <w:r>
+        <w:br/>
+        <w:t>- Testes manuais ou automatizados executados</w:t>
+      </w:r>
+      <w:r>
+        <w:br/>
+        <w:t>- Validação com usuários ou stakeholders realizada</w:t>
+      </w:r>
+      <w:r>
+        <w:br/>
+        <w:t>- Documentação técnica e funcional atualizada</w:t>
+      </w:r>
+      <w:r>
+        <w:br/>
+      </w:r>
+      <w:r>
+        <w:br/>
+        <w:t>🛠️ Notas Técnicas (opcional)</w:t>
+      </w:r>
+      <w:r>
+        <w:br/>
+        <w:t>Espaço destinado a observações de arquitetura, bibliotecas utilizadas, decisões técnicas ou limitações conhecidas.</w:t>
+      </w:r>
+      <w:r>
+        <w:br/>
+      </w:r>
+      <w:r>
+        <w:br/>
+        <w:t>- Usar Django ORM para modelagem de tarefas</w:t>
+      </w:r>
+      <w:r>
+        <w:br/>
+        <w:t>- Considerar integração futura com sistema de notificações</w:t>
+      </w:r>
+      <w:r>
+        <w:br/>
+      </w:r>
+      <w:r>
+        <w:br/>
+        <w:t xml:space="preserve">🔗 Relacionamentos  </w:t>
+      </w:r>
+      <w:r>
+        <w:br/>
+        <w:t>- Depende de: #10</w:t>
+      </w:r>
+      <w:r>
+        <w:br/>
+        <w:t>- Bloqueia: #22</w:t>
       </w:r>
     </w:p>
     <w:p>
       <w:pPr>
-        <w:jc w:val="both"/>
-      </w:pPr>
-      <w:r>
-        <w:t xml:space="preserve">Descreva de forma clara e resumida </w:t>
-      </w:r>
-      <w:r>
-        <w:rPr>
-          <w:b/>
-          <w:bCs/>
-        </w:rPr>
-        <w:t>o que esse épico visa resolver</w:t>
-      </w:r>
-      <w:r>
-        <w:t xml:space="preserve"> ou entregar. Pense em uma visão geral do recurso ou funcionalidade.</w:t>
+        <w:pStyle w:val="Ttulo2"/>
+      </w:pPr>
+      <w:r>
+        <w:t>8.2. Template para a Label [História de Usuário]</w:t>
       </w:r>
     </w:p>
     <w:p>
-      <w:pPr>
-        <w:jc w:val="both"/>
-      </w:pPr>
-      <w:r>
-        <w:t>Exemplo: Criar toda a estrutura de gerenciamento de tarefas, permitindo que usuários possam criar, editar, priorizar e acompanhar tarefas dentro de um projeto.</w:t>
+      <w:r>
+        <w:t>📌 [História de Usuário] Nome resumido da funcionalidade</w:t>
+      </w:r>
+      <w:r>
+        <w:br/>
+      </w:r>
+      <w:r>
+        <w:br/>
+        <w:t>📖 Descrição no formato de história</w:t>
+      </w:r>
+      <w:r>
+        <w:br/>
+        <w:t>Como um(a) [tipo de usuário], quero [ação ou funcionalidade], para [benefício ou propósito].</w:t>
+      </w:r>
+      <w:r>
+        <w:br/>
+      </w:r>
+      <w:r>
+        <w:br/>
+        <w:t xml:space="preserve">🎯 Objetivo  </w:t>
+      </w:r>
+      <w:r>
+        <w:br/>
+        <w:t>Explicação sucinta do propósito desta funcionalidade no contexto do sistema.</w:t>
+      </w:r>
+      <w:r>
+        <w:br/>
+      </w:r>
+      <w:r>
+        <w:br/>
+        <w:t>✅ Critérios de Aceitação</w:t>
+      </w:r>
+      <w:r>
+        <w:br/>
+        <w:t>- Deve permitir [ação esperada]</w:t>
+      </w:r>
+      <w:r>
+        <w:br/>
+        <w:t>- Deve estar vinculada a [módulo ou entidade]</w:t>
+      </w:r>
+      <w:r>
+        <w:br/>
+        <w:t>- Deve ser editável/removível conforme escopo</w:t>
+      </w:r>
+      <w:r>
+        <w:br/>
+        <w:t>- Deve refletir o estado atualizado na interface</w:t>
+      </w:r>
+      <w:r>
+        <w:br/>
+      </w:r>
+      <w:r>
+        <w:br/>
+        <w:t>🔍 Cenários de Teste (opcional)</w:t>
+      </w:r>
+      <w:r>
+        <w:br/>
+        <w:t xml:space="preserve">Dado que estou logado e em um projeto  </w:t>
+      </w:r>
+      <w:r>
+        <w:br/>
+        <w:t xml:space="preserve">Quando clico em "Criar tarefa" e preencho os campos obrigatórios  </w:t>
+      </w:r>
+      <w:r>
+        <w:br/>
+        <w:t>Então a nova tarefa deve aparecer na lista de tarefas</w:t>
+      </w:r>
+      <w:r>
+        <w:br/>
+      </w:r>
+      <w:r>
+        <w:br/>
+      </w:r>
+      <w:r>
+        <w:lastRenderedPageBreak/>
+        <w:t>🛠️ Notas Técnicas (opcional)</w:t>
+      </w:r>
+      <w:r>
+        <w:br/>
+        <w:t>- Campos obrigatórios: nome, projeto</w:t>
+      </w:r>
+      <w:r>
+        <w:br/>
+        <w:t xml:space="preserve">- Usar Django </w:t>
+      </w:r>
+      <w:proofErr w:type="spellStart"/>
+      <w:r>
+        <w:t>ModelForm</w:t>
+      </w:r>
+      <w:proofErr w:type="spellEnd"/>
+      <w:r>
+        <w:t xml:space="preserve"> com validação </w:t>
+      </w:r>
+      <w:proofErr w:type="spellStart"/>
+      <w:r>
+        <w:t>client-side</w:t>
+      </w:r>
+      <w:proofErr w:type="spellEnd"/>
+      <w:r>
+        <w:br/>
+      </w:r>
+      <w:r>
+        <w:br/>
+        <w:t>🔗 Relacionamentos</w:t>
+      </w:r>
+      <w:r>
+        <w:br/>
+        <w:t>- Parte do épico: #11</w:t>
+      </w:r>
+      <w:r>
+        <w:br/>
+        <w:t>- Bloqueia: #16</w:t>
       </w:r>
     </w:p>
     <w:p>
       <w:pPr>
-        <w:jc w:val="both"/>
-        <w:rPr>
-          <w:b/>
-          <w:bCs/>
-        </w:rPr>
-      </w:pPr>
-      <w:r>
-        <w:rPr>
-          <w:rFonts w:ascii="Segoe UI Emoji" w:hAnsi="Segoe UI Emoji" w:cs="Segoe UI Emoji"/>
-        </w:rPr>
-        <w:t>🧩</w:t>
-      </w:r>
-      <w:r>
-        <w:t xml:space="preserve"> </w:t>
-      </w:r>
-      <w:r>
-        <w:rPr>
-          <w:b/>
-          <w:bCs/>
-        </w:rPr>
-        <w:t>Histórias de Usuário Relacionadas</w:t>
+        <w:pStyle w:val="Ttulo2"/>
+      </w:pPr>
+      <w:r>
+        <w:t>8.3. Template para a Label [Tarefa Técnica]</w:t>
       </w:r>
     </w:p>
     <w:p>
-      <w:pPr>
-        <w:jc w:val="both"/>
-      </w:pPr>
-      <w:r>
-        <w:t xml:space="preserve">Liste aqui as issues (histórias) que fazem parte desse épico. Você pode marcar com - </w:t>
-      </w:r>
-      <w:proofErr w:type="gramStart"/>
-      <w:r>
-        <w:t>[ ]</w:t>
-      </w:r>
-      <w:proofErr w:type="gramEnd"/>
-      <w:r>
-        <w:t xml:space="preserve"> para acompanhar o progresso diretamente</w:t>
-      </w:r>
-      <w:r>
-        <w:t>.</w:t>
+      <w:r>
+        <w:t>📌 [Tarefa Técnica] Nome resumido da atividade</w:t>
+      </w:r>
+      <w:r>
+        <w:br/>
+      </w:r>
+      <w:r>
+        <w:br/>
+        <w:t xml:space="preserve">🧠 Descrição  </w:t>
+      </w:r>
+      <w:r>
+        <w:br/>
+      </w:r>
+      <w:proofErr w:type="spellStart"/>
+      <w:r>
+        <w:t>Descrição</w:t>
+      </w:r>
+      <w:proofErr w:type="spellEnd"/>
+      <w:r>
+        <w:t xml:space="preserve"> objetiva da atividade a ser realizada.</w:t>
+      </w:r>
+      <w:r>
+        <w:br/>
+      </w:r>
+      <w:r>
+        <w:br/>
+        <w:t xml:space="preserve">🎯 Objetivo  </w:t>
+      </w:r>
+      <w:r>
+        <w:br/>
+        <w:t>Explicitar a razão técnica da tarefa: desempenho, segurança, organização do código ou integração.</w:t>
+      </w:r>
+      <w:r>
+        <w:br/>
+      </w:r>
+      <w:r>
+        <w:br/>
+        <w:t>✅ Critérios de Aceitação</w:t>
+      </w:r>
+      <w:r>
+        <w:br/>
+        <w:t>- Funcionalidade implementada e testada</w:t>
+      </w:r>
+      <w:r>
+        <w:br/>
+        <w:t>- Outras funcionalidades não afetadas negativamente</w:t>
+      </w:r>
+      <w:r>
+        <w:br/>
+        <w:t>- Cobertura de testes mantida (quando aplicável)</w:t>
+      </w:r>
+      <w:r>
+        <w:br/>
+        <w:t>- Documentação atualizada</w:t>
+      </w:r>
+      <w:r>
+        <w:br/>
+      </w:r>
+      <w:r>
+        <w:br/>
+        <w:t>🧪 Estratégia de Teste</w:t>
+      </w:r>
+      <w:r>
+        <w:br/>
+        <w:t>- Testar login e logout</w:t>
+      </w:r>
+      <w:r>
+        <w:br/>
+        <w:t>- Validar fluxo de redefinição de senha</w:t>
+      </w:r>
+      <w:r>
+        <w:br/>
+        <w:t>- Verificar criação de usuários via formulário</w:t>
+      </w:r>
+      <w:r>
+        <w:br/>
+      </w:r>
+      <w:r>
+        <w:br/>
+        <w:t>🛠️ Notas Técnicas</w:t>
+      </w:r>
+      <w:r>
+        <w:br/>
+        <w:t xml:space="preserve">- Instalar </w:t>
+      </w:r>
+      <w:proofErr w:type="spellStart"/>
+      <w:r>
+        <w:t>django-allauth</w:t>
+      </w:r>
+      <w:proofErr w:type="spellEnd"/>
+      <w:r>
+        <w:br/>
+        <w:t xml:space="preserve">- Configurar rotas e </w:t>
+      </w:r>
+      <w:proofErr w:type="spellStart"/>
+      <w:r>
+        <w:t>templates</w:t>
+      </w:r>
+      <w:proofErr w:type="spellEnd"/>
+      <w:r>
+        <w:br/>
+        <w:t>- Ajustar `INSTALLED_APPS` no settings.py</w:t>
+      </w:r>
+      <w:r>
+        <w:br/>
+      </w:r>
+      <w:r>
+        <w:br/>
+        <w:t>🔗 Relacionamentos</w:t>
+      </w:r>
+      <w:r>
+        <w:br/>
+        <w:t>- Bloqueia: #22 Registro de novos usuários</w:t>
+      </w:r>
+      <w:r>
+        <w:br/>
+        <w:t>- Relacionada a: #5 Setup inicial do projeto</w:t>
       </w:r>
     </w:p>
     <w:p>
       <w:pPr>
-        <w:jc w:val="both"/>
-      </w:pPr>
-      <w:r>
-        <w:t>Exemplo:</w:t>
-      </w:r>
-    </w:p>
-    <w:p>
-      <w:pPr>
-        <w:jc w:val="both"/>
-      </w:pPr>
-      <w:r>
-        <w:t xml:space="preserve">- </w:t>
-      </w:r>
-      <w:proofErr w:type="gramStart"/>
-      <w:r>
-        <w:t>[ ]</w:t>
-      </w:r>
-      <w:proofErr w:type="gramEnd"/>
-      <w:r>
-        <w:t xml:space="preserve"> #12 Criar tarefa</w:t>
-      </w:r>
-    </w:p>
-    <w:p>
-      <w:pPr>
-        <w:jc w:val="both"/>
-      </w:pPr>
-      <w:r>
-        <w:t>- [ ] #13 Editar tarefa</w:t>
-      </w:r>
-    </w:p>
-    <w:p>
-      <w:pPr>
-        <w:jc w:val="both"/>
-      </w:pPr>
-      <w:r>
-        <w:t>- [ ] #14 Definir prioridade</w:t>
-      </w:r>
-    </w:p>
-    <w:p>
-      <w:pPr>
-        <w:jc w:val="both"/>
-      </w:pPr>
-      <w:r>
-        <w:t>- [ ] #15 Atribuir usuário</w:t>
-      </w:r>
-    </w:p>
-    <w:p>
-      <w:pPr>
-        <w:jc w:val="both"/>
-      </w:pPr>
-      <w:r>
-        <w:t>Quando essas issues forem criadas, basta colar o número delas com #, e o GitHub cria o link automático.</w:t>
-      </w:r>
-    </w:p>
-    <w:p>
-      <w:pPr>
-        <w:jc w:val="both"/>
-        <w:rPr>
-          <w:b/>
-          <w:bCs/>
-        </w:rPr>
-      </w:pPr>
-      <w:r>
-        <w:rPr>
-          <w:rFonts w:ascii="Segoe UI Emoji" w:hAnsi="Segoe UI Emoji" w:cs="Segoe UI Emoji"/>
-          <w:b/>
-          <w:bCs/>
-        </w:rPr>
-        <w:t>✅</w:t>
-      </w:r>
-      <w:r>
-        <w:rPr>
-          <w:b/>
-          <w:bCs/>
-        </w:rPr>
-        <w:t xml:space="preserve"> Critérios de Aceitação</w:t>
-      </w:r>
-    </w:p>
-    <w:p>
-      <w:pPr>
-        <w:jc w:val="both"/>
-      </w:pPr>
-      <w:r>
-        <w:t xml:space="preserve">Liste os critérios que </w:t>
-      </w:r>
-      <w:r>
-        <w:rPr>
-          <w:b/>
-          <w:bCs/>
-        </w:rPr>
-        <w:t>precisam ser atendidos para o épico ser considerado concluído</w:t>
-      </w:r>
-      <w:r>
-        <w:t>:</w:t>
-      </w:r>
-    </w:p>
-    <w:p>
-      <w:pPr>
-        <w:numPr>
-          <w:ilvl w:val="0"/>
-          <w:numId w:val="10"/>
-        </w:numPr>
-        <w:jc w:val="both"/>
-      </w:pPr>
-      <w:r>
-        <w:t>Todas as histórias relacionadas foram concluídas</w:t>
-      </w:r>
-    </w:p>
-    <w:p>
-      <w:pPr>
-        <w:numPr>
-          <w:ilvl w:val="0"/>
-          <w:numId w:val="10"/>
-        </w:numPr>
-        <w:jc w:val="both"/>
-      </w:pPr>
-      <w:r>
-        <w:t>Testes manuais ou automatizados executados</w:t>
-      </w:r>
-    </w:p>
-    <w:p>
-      <w:pPr>
-        <w:numPr>
-          <w:ilvl w:val="0"/>
-          <w:numId w:val="10"/>
-        </w:numPr>
-        <w:jc w:val="both"/>
-      </w:pPr>
-      <w:r>
-        <w:t>Validação com usuários ou stakeholders</w:t>
-      </w:r>
-    </w:p>
-    <w:p>
-      <w:pPr>
-        <w:numPr>
-          <w:ilvl w:val="0"/>
-          <w:numId w:val="10"/>
-        </w:numPr>
-        <w:jc w:val="both"/>
-      </w:pPr>
-      <w:r>
-        <w:t>Documentação criada ou atualizada</w:t>
-      </w:r>
-    </w:p>
-    <w:p>
-      <w:pPr>
-        <w:pStyle w:val="Ttulo4"/>
-        <w:jc w:val="both"/>
-      </w:pPr>
-      <w:r>
-        <w:rPr>
-          <w:rFonts w:ascii="Segoe UI Emoji" w:hAnsi="Segoe UI Emoji" w:cs="Segoe UI Emoji"/>
-        </w:rPr>
-        <w:t>🛠️</w:t>
-      </w:r>
-      <w:r>
-        <w:t xml:space="preserve"> </w:t>
-      </w:r>
-      <w:r>
-        <w:rPr>
-          <w:rStyle w:val="Forte"/>
-          <w:b/>
-          <w:bCs/>
-        </w:rPr>
-        <w:t>Notas Técnicas (opcional)</w:t>
-      </w:r>
-    </w:p>
-    <w:p>
-      <w:pPr>
-        <w:spacing w:before="100" w:beforeAutospacing="1" w:after="100" w:afterAutospacing="1"/>
-        <w:jc w:val="both"/>
-      </w:pPr>
-      <w:r>
-        <w:t>Espaço para anotações de arquitetura, bibliotecas envolvidas, considerações técnicas ou possíveis obstáculos.</w:t>
-      </w:r>
-    </w:p>
-    <w:p>
-      <w:pPr>
-        <w:jc w:val="both"/>
-      </w:pPr>
-      <w:r>
-        <w:t>- Usar Django com ORM para tarefas e relacionamentos</w:t>
-      </w:r>
-    </w:p>
-    <w:p>
-      <w:pPr>
-        <w:jc w:val="both"/>
-      </w:pPr>
-      <w:r>
-        <w:t>- Verificar integração futura com módulo de notificações</w:t>
-      </w:r>
-    </w:p>
-    <w:p>
-      <w:pPr>
-        <w:jc w:val="both"/>
-        <w:rPr>
-          <w:b/>
-          <w:bCs/>
-        </w:rPr>
-      </w:pPr>
-      <w:r>
-        <w:rPr>
-          <w:rFonts w:ascii="Segoe UI Emoji" w:hAnsi="Segoe UI Emoji" w:cs="Segoe UI Emoji"/>
-          <w:b/>
-          <w:bCs/>
-        </w:rPr>
-        <w:t>🔗</w:t>
-      </w:r>
-      <w:r>
-        <w:rPr>
-          <w:b/>
-          <w:bCs/>
-        </w:rPr>
-        <w:t xml:space="preserve"> Relacionamentos</w:t>
-      </w:r>
-    </w:p>
-    <w:p>
-      <w:pPr>
-        <w:jc w:val="both"/>
-      </w:pPr>
-      <w:r>
-        <w:t xml:space="preserve">Você pode usar o sistema de </w:t>
-      </w:r>
-      <w:r>
-        <w:rPr>
-          <w:b/>
-          <w:bCs/>
-        </w:rPr>
-        <w:t>Linked Issues</w:t>
-      </w:r>
-      <w:r>
-        <w:t xml:space="preserve"> do GitHub para conectar este épico com outras issues que ele </w:t>
-      </w:r>
-      <w:r>
-        <w:rPr>
-          <w:b/>
-          <w:bCs/>
-        </w:rPr>
-        <w:t>depende ou está bloqueando</w:t>
-      </w:r>
-      <w:r>
-        <w:t>.</w:t>
-      </w:r>
-    </w:p>
-    <w:p>
-      <w:pPr>
-        <w:jc w:val="both"/>
-      </w:pPr>
-    </w:p>
-    <w:p>
-      <w:pPr>
-        <w:rPr>
-          <w:rStyle w:val="Ttulo2Char"/>
-        </w:rPr>
-      </w:pPr>
-      <w:r>
-        <w:tab/>
-      </w:r>
-      <w:r>
-        <w:rPr>
-          <w:rStyle w:val="Ttulo2Char"/>
-        </w:rPr>
-        <w:t>8.2.</w:t>
-      </w:r>
-      <w:r>
-        <w:rPr>
-          <w:rStyle w:val="Ttulo2Char"/>
-        </w:rPr>
-        <w:t xml:space="preserve"> Template para a Label [</w:t>
-      </w:r>
-      <w:r>
-        <w:rPr>
-          <w:rStyle w:val="Ttulo2Char"/>
-        </w:rPr>
-        <w:t>História de Usuário</w:t>
-      </w:r>
-      <w:r>
-        <w:rPr>
-          <w:rStyle w:val="Ttulo2Char"/>
-        </w:rPr>
-        <w:t>]:</w:t>
-      </w:r>
-    </w:p>
-    <w:p>
-      <w:r>
-        <w:t>[História de Usuário] Nome resumido da funcionalidade</w:t>
-      </w:r>
-    </w:p>
-    <w:p>
-      <w:pPr>
-        <w:rPr>
-          <w:b/>
-          <w:bCs/>
-        </w:rPr>
-      </w:pPr>
-      <w:r>
-        <w:rPr>
-          <w:rFonts w:ascii="Segoe UI Emoji" w:hAnsi="Segoe UI Emoji" w:cs="Segoe UI Emoji"/>
-          <w:b/>
-          <w:bCs/>
-        </w:rPr>
-        <w:t>📖</w:t>
-      </w:r>
-      <w:r>
-        <w:rPr>
-          <w:b/>
-          <w:bCs/>
-        </w:rPr>
-        <w:t xml:space="preserve"> Como um(a) </w:t>
-      </w:r>
-      <w:r>
-        <w:rPr>
-          <w:b/>
-          <w:bCs/>
-          <w:i/>
-          <w:iCs/>
-        </w:rPr>
-        <w:t>[tipo de usuário]</w:t>
-      </w:r>
-      <w:r>
-        <w:rPr>
-          <w:b/>
-          <w:bCs/>
-        </w:rPr>
-        <w:t xml:space="preserve"> quero </w:t>
-      </w:r>
-      <w:r>
-        <w:rPr>
-          <w:b/>
-          <w:bCs/>
-          <w:i/>
-          <w:iCs/>
-        </w:rPr>
-        <w:t>[ação ou funcionalidade]</w:t>
-      </w:r>
-      <w:r>
-        <w:rPr>
-          <w:b/>
-          <w:bCs/>
-        </w:rPr>
-        <w:t xml:space="preserve"> para </w:t>
-      </w:r>
-      <w:r>
-        <w:rPr>
-          <w:b/>
-          <w:bCs/>
-          <w:i/>
-          <w:iCs/>
-        </w:rPr>
-        <w:t>[benefício ou motivo]</w:t>
-      </w:r>
-    </w:p>
-    <w:p>
-      <w:r>
-        <w:t>Exemplo:</w:t>
-      </w:r>
-      <w:r>
-        <w:br/>
-      </w:r>
-      <w:r>
-        <w:rPr>
-          <w:b/>
-          <w:bCs/>
-        </w:rPr>
-        <w:t>Como um(a)</w:t>
-      </w:r>
-      <w:r>
-        <w:t xml:space="preserve"> aluno(a) </w:t>
-      </w:r>
-      <w:r>
-        <w:rPr>
-          <w:b/>
-          <w:bCs/>
-        </w:rPr>
-        <w:t>quero</w:t>
-      </w:r>
-      <w:r>
-        <w:t xml:space="preserve"> criar tarefas dentro de um projeto </w:t>
-      </w:r>
-      <w:r>
-        <w:rPr>
-          <w:b/>
-          <w:bCs/>
-        </w:rPr>
-        <w:t>para</w:t>
-      </w:r>
-      <w:r>
-        <w:t xml:space="preserve"> organizar minhas entregas de trabalho acadêmico.</w:t>
-      </w:r>
-    </w:p>
-    <w:p>
-      <w:pPr>
-        <w:rPr>
-          <w:b/>
-          <w:bCs/>
-        </w:rPr>
-      </w:pPr>
-      <w:r>
-        <w:rPr>
-          <w:rFonts w:ascii="Segoe UI Emoji" w:hAnsi="Segoe UI Emoji" w:cs="Segoe UI Emoji"/>
-          <w:b/>
-          <w:bCs/>
-        </w:rPr>
-        <w:t>🎯</w:t>
-      </w:r>
-      <w:r>
-        <w:rPr>
-          <w:b/>
-          <w:bCs/>
-        </w:rPr>
-        <w:t xml:space="preserve"> Objetivo</w:t>
-      </w:r>
-    </w:p>
-    <w:p>
-      <w:r>
-        <w:t>Descrever brevemente o que essa história se propõe a resolver. Seja direto e prático.</w:t>
-      </w:r>
-    </w:p>
-    <w:p>
-      <w:pPr>
-        <w:rPr>
-          <w:b/>
-          <w:bCs/>
-        </w:rPr>
-      </w:pPr>
-      <w:r>
-        <w:rPr>
-          <w:rFonts w:ascii="Segoe UI Emoji" w:hAnsi="Segoe UI Emoji" w:cs="Segoe UI Emoji"/>
-          <w:b/>
-          <w:bCs/>
-        </w:rPr>
-        <w:t>✅</w:t>
-      </w:r>
-      <w:r>
-        <w:rPr>
-          <w:b/>
-          <w:bCs/>
-        </w:rPr>
-        <w:t xml:space="preserve"> Critérios de Aceitação</w:t>
-      </w:r>
-    </w:p>
-    <w:p>
-      <w:r>
-        <w:t>Esses são os requisitos mínimos que precisam estar presentes para que a história seja considerada "pronta":</w:t>
-      </w:r>
-    </w:p>
-    <w:p>
-      <w:pPr>
-        <w:numPr>
-          <w:ilvl w:val="0"/>
-          <w:numId w:val="11"/>
-        </w:numPr>
-      </w:pPr>
-      <w:r>
-        <w:t>Deve permitir ao usuário criar uma tarefa com nome, descrição e prazo</w:t>
-      </w:r>
-    </w:p>
-    <w:p>
-      <w:pPr>
-        <w:numPr>
-          <w:ilvl w:val="0"/>
-          <w:numId w:val="11"/>
-        </w:numPr>
-      </w:pPr>
-      <w:r>
-        <w:t>A tarefa deve estar vinculada a um projeto existente</w:t>
-      </w:r>
-    </w:p>
-    <w:p>
-      <w:pPr>
-        <w:numPr>
-          <w:ilvl w:val="0"/>
-          <w:numId w:val="11"/>
-        </w:numPr>
-      </w:pPr>
-      <w:r>
-        <w:t>Após criada, deve aparecer na tela de tarefas</w:t>
-      </w:r>
-    </w:p>
-    <w:p>
-      <w:pPr>
-        <w:numPr>
-          <w:ilvl w:val="0"/>
-          <w:numId w:val="11"/>
-        </w:numPr>
-      </w:pPr>
-      <w:r>
-        <w:t>A tarefa deve ser editável</w:t>
-      </w:r>
-    </w:p>
-    <w:p>
-      <w:pPr>
-        <w:pStyle w:val="Ttulo4"/>
-      </w:pPr>
-      <w:r>
-        <w:rPr>
-          <w:rFonts w:ascii="Segoe UI Emoji" w:hAnsi="Segoe UI Emoji" w:cs="Segoe UI Emoji"/>
-        </w:rPr>
-        <w:t>🔍</w:t>
-      </w:r>
-      <w:r>
-        <w:t xml:space="preserve"> </w:t>
-      </w:r>
-      <w:r>
-        <w:rPr>
-          <w:rStyle w:val="Forte"/>
-          <w:b/>
-          <w:bCs/>
-        </w:rPr>
-        <w:t>Cenários de Teste (opcional)</w:t>
-      </w:r>
-    </w:p>
-    <w:p>
-      <w:pPr>
-        <w:spacing w:before="100" w:beforeAutospacing="1" w:after="100" w:afterAutospacing="1"/>
-      </w:pPr>
-      <w:r>
-        <w:t>Descreva exemplos práticos de como a funcionalidade pode ser testada ou validada:</w:t>
-      </w:r>
-    </w:p>
-    <w:p>
-      <w:pPr>
-        <w:spacing w:before="100" w:beforeAutospacing="1" w:after="100" w:afterAutospacing="1"/>
-      </w:pPr>
-      <w:r>
-        <w:t>Exemplo:</w:t>
-      </w:r>
-    </w:p>
-    <w:p>
-      <w:r>
-        <w:t xml:space="preserve">Dado que estou logado e em um projeto  </w:t>
-      </w:r>
-    </w:p>
-    <w:p>
-      <w:r>
-        <w:t xml:space="preserve">Quando clico em "Criar tarefa" e preencho os campos obrigatórios  </w:t>
-      </w:r>
-    </w:p>
-    <w:p>
-      <w:r>
-        <w:t>Então a nova tarefa deve aparecer na lista de tarefas daquele projeto</w:t>
-      </w:r>
-    </w:p>
-    <w:p>
-      <w:pPr>
-        <w:rPr>
-          <w:b/>
-          <w:bCs/>
-        </w:rPr>
-      </w:pPr>
-      <w:r>
-        <w:rPr>
-          <w:rFonts w:ascii="Segoe UI Emoji" w:hAnsi="Segoe UI Emoji" w:cs="Segoe UI Emoji"/>
-          <w:b/>
-          <w:bCs/>
-        </w:rPr>
-        <w:t>🛠️</w:t>
-      </w:r>
-      <w:r>
-        <w:rPr>
-          <w:b/>
-          <w:bCs/>
-        </w:rPr>
-        <w:t xml:space="preserve"> Notas Técnicas (opcional)</w:t>
-      </w:r>
-    </w:p>
-    <w:p>
-      <w:r>
-        <w:t>Se necessário, use esse espaço para observações técnicas:</w:t>
-      </w:r>
-    </w:p>
-    <w:p>
-      <w:r>
-        <w:t>Exemplo:</w:t>
-      </w:r>
-    </w:p>
-    <w:p>
-      <w:r>
-        <w:t>- Campos obrigatórios: nome, projeto</w:t>
-      </w:r>
-    </w:p>
-    <w:p>
-      <w:r>
-        <w:t xml:space="preserve">- Usar </w:t>
-      </w:r>
-      <w:proofErr w:type="spellStart"/>
-      <w:r>
-        <w:t>form</w:t>
-      </w:r>
-      <w:proofErr w:type="spellEnd"/>
-      <w:r>
-        <w:t xml:space="preserve"> Django </w:t>
-      </w:r>
-      <w:proofErr w:type="spellStart"/>
-      <w:r>
-        <w:t>ModelForm</w:t>
-      </w:r>
-      <w:proofErr w:type="spellEnd"/>
-      <w:r>
-        <w:t xml:space="preserve"> com validação </w:t>
-      </w:r>
-      <w:proofErr w:type="spellStart"/>
-      <w:r>
-        <w:t>client-side</w:t>
-      </w:r>
-      <w:proofErr w:type="spellEnd"/>
-    </w:p>
-    <w:p>
-      <w:pPr>
-        <w:jc w:val="both"/>
-        <w:rPr>
-          <w:b/>
-          <w:bCs/>
-        </w:rPr>
-      </w:pPr>
-      <w:r>
-        <w:rPr>
-          <w:rFonts w:ascii="Segoe UI Emoji" w:hAnsi="Segoe UI Emoji" w:cs="Segoe UI Emoji"/>
-          <w:b/>
-          <w:bCs/>
-        </w:rPr>
-        <w:t>🔗</w:t>
-      </w:r>
-      <w:r>
-        <w:rPr>
-          <w:b/>
-          <w:bCs/>
-        </w:rPr>
-        <w:t xml:space="preserve"> Relacionamentos</w:t>
-      </w:r>
-    </w:p>
-    <w:p>
-      <w:pPr>
-        <w:jc w:val="both"/>
-      </w:pPr>
-      <w:r>
-        <w:t xml:space="preserve">Você pode usar o sistema de </w:t>
-      </w:r>
-      <w:r>
-        <w:rPr>
-          <w:b/>
-          <w:bCs/>
-        </w:rPr>
-        <w:t>Linked Issues</w:t>
-      </w:r>
-      <w:r>
-        <w:t xml:space="preserve"> do GitHub para conectar este épico com outras issues que ele </w:t>
-      </w:r>
-      <w:r>
-        <w:rPr>
-          <w:b/>
-          <w:bCs/>
-        </w:rPr>
-        <w:t>depende ou está bloqueando</w:t>
-      </w:r>
-      <w:r>
-        <w:t>.</w:t>
-      </w:r>
-      <w:r>
-        <w:t xml:space="preserve"> E também usar textos caso queira deixar mais claro.</w:t>
-      </w:r>
-    </w:p>
-    <w:p>
-      <w:pPr>
-        <w:jc w:val="both"/>
-        <w:rPr>
-          <w:rFonts w:ascii="Times New Roman" w:eastAsia="Times New Roman" w:hAnsi="Symbol" w:cs="Times New Roman"/>
-          <w:sz w:val="24"/>
-          <w:szCs w:val="24"/>
-          <w:lang w:eastAsia="pt-BR"/>
-        </w:rPr>
-      </w:pPr>
-      <w:r>
-        <w:t>Exemplo:</w:t>
-      </w:r>
-    </w:p>
-    <w:p>
-      <w:pPr>
-        <w:jc w:val="both"/>
-      </w:pPr>
-      <w:r>
-        <w:t>Parte do épico: #11</w:t>
-      </w:r>
-    </w:p>
-    <w:p>
-      <w:pPr>
-        <w:jc w:val="both"/>
-      </w:pPr>
-      <w:r>
-        <w:t>Bloqueia: #16 Integração com notificações</w:t>
+        <w:pStyle w:val="Ttulo1"/>
+      </w:pPr>
+      <w:r>
+        <w:t xml:space="preserve">9. </w:t>
+      </w:r>
+      <w:r>
+        <w:t>Regras do repositório</w:t>
       </w:r>
     </w:p>
     <w:p/>
     <w:p>
       <w:pPr>
-        <w:rPr>
-          <w:rStyle w:val="Ttulo2Char"/>
-        </w:rPr>
-      </w:pPr>
-      <w:r>
-        <w:tab/>
-      </w:r>
-      <w:r>
-        <w:rPr>
-          <w:rStyle w:val="Ttulo2Char"/>
-        </w:rPr>
-        <w:t>8.2.</w:t>
-      </w:r>
-      <w:r>
-        <w:rPr>
-          <w:rStyle w:val="Ttulo2Char"/>
-        </w:rPr>
-        <w:t xml:space="preserve"> Template para a Label [</w:t>
-      </w:r>
-      <w:r>
-        <w:rPr>
-          <w:rStyle w:val="Ttulo2Char"/>
-        </w:rPr>
-        <w:t>Tarefa Técnica</w:t>
-      </w:r>
-      <w:r>
-        <w:rPr>
-          <w:rStyle w:val="Ttulo2Char"/>
-        </w:rPr>
-        <w:t>]:</w:t>
-      </w:r>
-    </w:p>
-    <w:p>
-      <w:r>
-        <w:t>[Tarefa Técnica] Nome resumido da atividade</w:t>
-      </w:r>
-    </w:p>
-    <w:p>
-      <w:pPr>
-        <w:rPr>
-          <w:b/>
-          <w:bCs/>
-        </w:rPr>
-      </w:pPr>
-      <w:r>
-        <w:rPr>
-          <w:rFonts w:ascii="Segoe UI Emoji" w:hAnsi="Segoe UI Emoji" w:cs="Segoe UI Emoji"/>
-          <w:b/>
-          <w:bCs/>
-        </w:rPr>
-        <w:t>🧠</w:t>
-      </w:r>
-      <w:r>
-        <w:rPr>
-          <w:b/>
-          <w:bCs/>
-        </w:rPr>
-        <w:t xml:space="preserve"> Descrição</w:t>
-      </w:r>
-    </w:p>
-    <w:p>
-      <w:r>
-        <w:t>Descreva o que precisa ser feito de forma objetiva e clara. Aqui entram coisas como:</w:t>
-      </w:r>
-    </w:p>
-    <w:p>
-      <w:r>
-        <w:t>Exemplo:</w:t>
-      </w:r>
-      <w:r>
-        <w:br/>
-      </w:r>
-      <w:r>
-        <w:rPr>
-          <w:b/>
-          <w:bCs/>
-        </w:rPr>
-        <w:t xml:space="preserve">Implementar autenticação com Django </w:t>
-      </w:r>
-      <w:proofErr w:type="spellStart"/>
-      <w:r>
-        <w:rPr>
-          <w:b/>
-          <w:bCs/>
-        </w:rPr>
-        <w:t>AllAuth</w:t>
-      </w:r>
-      <w:proofErr w:type="spellEnd"/>
-      <w:r>
-        <w:rPr>
-          <w:b/>
-          <w:bCs/>
-        </w:rPr>
-        <w:t xml:space="preserve"> para permitir login e registro de usuários.</w:t>
-      </w:r>
-    </w:p>
-    <w:p>
-      <w:pPr>
-        <w:rPr>
-          <w:b/>
-          <w:bCs/>
-        </w:rPr>
-      </w:pPr>
-      <w:r>
-        <w:rPr>
-          <w:rFonts w:ascii="Segoe UI Emoji" w:hAnsi="Segoe UI Emoji" w:cs="Segoe UI Emoji"/>
-          <w:b/>
-          <w:bCs/>
-        </w:rPr>
-        <w:t>🎯</w:t>
-      </w:r>
-      <w:r>
-        <w:rPr>
-          <w:b/>
-          <w:bCs/>
-        </w:rPr>
-        <w:t xml:space="preserve"> Objetivo</w:t>
-      </w:r>
-    </w:p>
-    <w:p>
-      <w:r>
-        <w:t xml:space="preserve">Explique por que essa tarefa é necessária. Pode ser por questões de performance, segurança, organização do código, </w:t>
-      </w:r>
-      <w:proofErr w:type="gramStart"/>
-      <w:r>
-        <w:t>integração, etc.</w:t>
-      </w:r>
-      <w:proofErr w:type="gramEnd"/>
-    </w:p>
-    <w:p>
-      <w:r>
-        <w:t>Exemplo:</w:t>
-      </w:r>
-      <w:r>
-        <w:br/>
-      </w:r>
-      <w:r>
-        <w:rPr>
-          <w:b/>
-          <w:bCs/>
-        </w:rPr>
-        <w:t>Facilitar o controle de login social e validação de email com um pacote confiável e bem documentado.</w:t>
-      </w:r>
-    </w:p>
-    <w:p>
-      <w:pPr>
-        <w:rPr>
-          <w:b/>
-          <w:bCs/>
-        </w:rPr>
-      </w:pPr>
-      <w:r>
-        <w:rPr>
-          <w:rFonts w:ascii="Segoe UI Emoji" w:hAnsi="Segoe UI Emoji" w:cs="Segoe UI Emoji"/>
-          <w:b/>
-          <w:bCs/>
-        </w:rPr>
-        <w:t>✅</w:t>
-      </w:r>
-      <w:r>
-        <w:rPr>
-          <w:b/>
-          <w:bCs/>
-        </w:rPr>
-        <w:t xml:space="preserve"> Critérios de Aceitação</w:t>
-      </w:r>
-      <w:r>
-        <w:rPr>
-          <w:b/>
-          <w:bCs/>
-        </w:rPr>
-        <w:br/>
-      </w:r>
-      <w:r>
-        <w:rPr>
-          <w:b/>
-          <w:bCs/>
-        </w:rPr>
-        <w:br/>
-        <w:t>Exemplo:</w:t>
-      </w:r>
-    </w:p>
-    <w:p>
-      <w:pPr>
-        <w:numPr>
-          <w:ilvl w:val="0"/>
-          <w:numId w:val="12"/>
-        </w:numPr>
-      </w:pPr>
-      <w:r>
-        <w:t>Funcionalidade implementada e testada</w:t>
-      </w:r>
-    </w:p>
-    <w:p>
-      <w:pPr>
-        <w:numPr>
-          <w:ilvl w:val="0"/>
-          <w:numId w:val="12"/>
-        </w:numPr>
-      </w:pPr>
-      <w:r>
-        <w:t>Não quebrou outras partes do sistema</w:t>
-      </w:r>
-    </w:p>
-    <w:p>
-      <w:pPr>
-        <w:numPr>
-          <w:ilvl w:val="0"/>
-          <w:numId w:val="12"/>
-        </w:numPr>
-      </w:pPr>
-      <w:r>
-        <w:t>Cobertura de testes mínima mantida (se aplicável)</w:t>
-      </w:r>
-    </w:p>
-    <w:p>
-      <w:pPr>
-        <w:numPr>
-          <w:ilvl w:val="0"/>
-          <w:numId w:val="12"/>
-        </w:numPr>
-      </w:pPr>
-      <w:r>
-        <w:t>Documentação (interna ou externa) atualizada</w:t>
-      </w:r>
-    </w:p>
-    <w:p>
-      <w:pPr>
-        <w:rPr>
-          <w:b/>
-          <w:bCs/>
-        </w:rPr>
-      </w:pPr>
-      <w:r>
-        <w:rPr>
-          <w:rFonts w:ascii="Segoe UI Emoji" w:hAnsi="Segoe UI Emoji" w:cs="Segoe UI Emoji"/>
-        </w:rPr>
-        <w:t>🧪</w:t>
-      </w:r>
-      <w:r>
-        <w:t xml:space="preserve"> </w:t>
-      </w:r>
-      <w:r>
-        <w:rPr>
-          <w:b/>
-          <w:bCs/>
-        </w:rPr>
-        <w:t>Cenários ou Estratégia de Teste</w:t>
-      </w:r>
-      <w:r>
-        <w:rPr>
-          <w:b/>
-          <w:bCs/>
-        </w:rPr>
-        <w:br/>
-      </w:r>
-    </w:p>
-    <w:p>
-      <w:pPr>
-        <w:rPr>
-          <w:b/>
-          <w:bCs/>
-        </w:rPr>
-      </w:pPr>
-      <w:r>
-        <w:rPr>
-          <w:b/>
-          <w:bCs/>
-        </w:rPr>
-        <w:t>Exemplo:</w:t>
-      </w:r>
-    </w:p>
-    <w:p>
-      <w:r>
-        <w:t>- Testar autenticação com email e senha</w:t>
-      </w:r>
-    </w:p>
-    <w:p>
-      <w:r>
-        <w:t>- Testar fluxo de redefinição de senha</w:t>
-      </w:r>
-    </w:p>
-    <w:p>
-      <w:r>
-        <w:t>- Validar criação de usuário via formulário</w:t>
-      </w:r>
-    </w:p>
-    <w:p>
-      <w:pPr>
-        <w:rPr>
-          <w:b/>
-          <w:bCs/>
-        </w:rPr>
-      </w:pPr>
-      <w:r>
-        <w:rPr>
-          <w:rFonts w:ascii="Segoe UI Emoji" w:hAnsi="Segoe UI Emoji" w:cs="Segoe UI Emoji"/>
-          <w:b/>
-          <w:bCs/>
-        </w:rPr>
-        <w:t>🛠️</w:t>
-      </w:r>
-      <w:r>
-        <w:rPr>
-          <w:b/>
-          <w:bCs/>
-        </w:rPr>
-        <w:t xml:space="preserve"> Notas Técnicas</w:t>
-      </w:r>
-    </w:p>
-    <w:p>
-      <w:r>
-        <w:t>Espaço para você indicar dependências, pacotes a serem usados, decisões de arquitetura etc.</w:t>
-      </w:r>
-    </w:p>
-    <w:p>
-      <w:r>
-        <w:t>Exemplo:</w:t>
-      </w:r>
-    </w:p>
-    <w:p>
-      <w:r>
-        <w:t>- Instalar o pacote django-allauth</w:t>
-      </w:r>
-    </w:p>
-    <w:p>
-      <w:r>
-        <w:t>- Configurar `INSTALLED_APPS` e rotas no settings</w:t>
-      </w:r>
-    </w:p>
-    <w:p>
-      <w:r>
-        <w:t>- Adicionar suporte ao template de email</w:t>
-      </w:r>
-    </w:p>
-    <w:p>
-      <w:pPr>
-        <w:jc w:val="both"/>
-        <w:rPr>
-          <w:b/>
-          <w:bCs/>
-        </w:rPr>
-      </w:pPr>
-      <w:r>
-        <w:rPr>
-          <w:rFonts w:ascii="Segoe UI Emoji" w:hAnsi="Segoe UI Emoji" w:cs="Segoe UI Emoji"/>
-          <w:b/>
-          <w:bCs/>
-        </w:rPr>
-        <w:t>🔗</w:t>
-      </w:r>
-      <w:r>
-        <w:rPr>
-          <w:b/>
-          <w:bCs/>
-        </w:rPr>
-        <w:t xml:space="preserve"> Relacionamentos</w:t>
-      </w:r>
-    </w:p>
-    <w:p>
-      <w:pPr>
-        <w:jc w:val="both"/>
-      </w:pPr>
-      <w:r>
-        <w:t xml:space="preserve">Você pode usar o sistema de </w:t>
-      </w:r>
-      <w:r>
-        <w:rPr>
-          <w:b/>
-          <w:bCs/>
-        </w:rPr>
-        <w:t>Linked Issues</w:t>
-      </w:r>
-      <w:r>
-        <w:t xml:space="preserve"> do GitHub para conectar este épico com outras issues que ele </w:t>
-      </w:r>
-      <w:r>
-        <w:rPr>
-          <w:b/>
-          <w:bCs/>
-        </w:rPr>
-        <w:t>depende ou está bloqueando</w:t>
-      </w:r>
-      <w:r>
-        <w:t>.</w:t>
-      </w:r>
-      <w:r>
-        <w:t xml:space="preserve"> </w:t>
-      </w:r>
-      <w:r>
-        <w:t>E</w:t>
-      </w:r>
-      <w:r>
-        <w:t xml:space="preserve"> usar textos caso queira deixar mais claro.</w:t>
-      </w:r>
-    </w:p>
-    <w:p>
-      <w:pPr>
-        <w:jc w:val="both"/>
-      </w:pPr>
-      <w:r>
-        <w:t>Exemplo:</w:t>
-      </w:r>
-    </w:p>
-    <w:p>
-      <w:pPr>
-        <w:jc w:val="both"/>
-        <w:rPr>
-          <w:rFonts w:eastAsia="Times New Roman" w:cs="Times New Roman"/>
-          <w:lang w:eastAsia="pt-BR"/>
-        </w:rPr>
-      </w:pPr>
-      <w:r>
-        <w:rPr>
-          <w:rFonts w:eastAsia="Times New Roman" w:cs="Times New Roman"/>
-          <w:lang w:eastAsia="pt-BR"/>
-        </w:rPr>
-        <w:t xml:space="preserve">Bloqueia: #22 Registro de novos </w:t>
-      </w:r>
-      <w:r>
-        <w:rPr>
-          <w:rFonts w:eastAsia="Times New Roman" w:cs="Times New Roman"/>
-          <w:lang w:eastAsia="pt-BR"/>
-        </w:rPr>
-        <w:t xml:space="preserve">usuários </w:t>
-      </w:r>
-    </w:p>
-    <w:p>
-      <w:pPr>
-        <w:jc w:val="both"/>
-        <w:rPr>
-          <w:rFonts w:eastAsia="Times New Roman" w:cs="Times New Roman"/>
-          <w:lang w:eastAsia="pt-BR"/>
-        </w:rPr>
-      </w:pPr>
-      <w:r>
-        <w:rPr>
-          <w:rFonts w:eastAsia="Times New Roman" w:cs="Times New Roman"/>
-          <w:lang w:eastAsia="pt-BR"/>
-        </w:rPr>
-        <w:t>Relacionada a: #5 Setup inicial do projeto</w:t>
-      </w:r>
-    </w:p>
-    <w:p>
-      <w:pPr>
-        <w:pStyle w:val="Ttulo1"/>
-      </w:pPr>
-      <w:r>
-        <w:t xml:space="preserve">9. </w:t>
-      </w:r>
-      <w:r>
-        <w:t>Regras do repositório</w:t>
-      </w:r>
-    </w:p>
-    <w:p/>
-    <w:p>
-      <w:pPr>
         <w:ind w:firstLine="720"/>
         <w:jc w:val="both"/>
       </w:pPr>
       <w:r>
+        <w:lastRenderedPageBreak/>
         <w:t>Com o objetivo de garantir a integridade, organização e rastreabilidade do desenvolvimento colaborativo deste projeto, foram estabelecidas as seguintes diretrizes de contribuição, acordadas entre os membros da equipe:</w:t>
       </w:r>
     </w:p>
@@ -1625,7 +715,6 @@
         <w:jc w:val="both"/>
       </w:pPr>
       <w:r>
-        <w:lastRenderedPageBreak/>
         <w:t xml:space="preserve">Apenas o responsável pelo repositório, na condição de </w:t>
       </w:r>
       <w:r>
@@ -1729,37 +818,12 @@
       <w:r>
         <w:t xml:space="preserve">Toda e qualquer alteração a ser incorporada na branch main deverá ser realizada por meio de um </w:t>
       </w:r>
-      <w:proofErr w:type="spellStart"/>
       <w:r>
         <w:rPr>
           <w:b/>
           <w:bCs/>
         </w:rPr>
-        <w:t>Pull</w:t>
-      </w:r>
-      <w:proofErr w:type="spellEnd"/>
-      <w:r>
-        <w:rPr>
-          <w:b/>
-          <w:bCs/>
-        </w:rPr>
-        <w:t xml:space="preserve"> </w:t>
-      </w:r>
-      <w:proofErr w:type="spellStart"/>
-      <w:r>
-        <w:rPr>
-          <w:b/>
-          <w:bCs/>
-        </w:rPr>
-        <w:t>Request</w:t>
-      </w:r>
-      <w:proofErr w:type="spellEnd"/>
-      <w:r>
-        <w:rPr>
-          <w:b/>
-          <w:bCs/>
-        </w:rPr>
-        <w:t xml:space="preserve"> (PR)</w:t>
+        <w:t>Pull Request (PR)</w:t>
       </w:r>
       <w:r>
         <w:t>.</w:t>
@@ -1818,7 +882,30 @@
         <w:t>aprovado por pelo menos três (3) dos cinco (5) membros da equipe</w:t>
       </w:r>
       <w:r>
-        <w:t>, por meio da funcionalidade de revisão do GitHub.</w:t>
+        <w:t>, por meio da funcionalidade de revisão do GitHub</w:t>
+      </w:r>
+      <w:r>
+        <w:t xml:space="preserve"> </w:t>
+      </w:r>
+      <w:r>
+        <w:rPr>
+          <w:b/>
+          <w:bCs/>
+        </w:rPr>
+        <w:t>OU</w:t>
+      </w:r>
+      <w:r>
+        <w:t xml:space="preserve"> pelo </w:t>
+      </w:r>
+      <w:r>
+        <w:rPr>
+          <w:b/>
+          <w:bCs/>
+        </w:rPr>
+        <w:t>administrador</w:t>
+      </w:r>
+      <w:r>
+        <w:t xml:space="preserve"> do projeto.</w:t>
       </w:r>
     </w:p>
     <w:p>
@@ -1941,7 +1028,20 @@
         <w:t>issues</w:t>
       </w:r>
       <w:r>
-        <w:t xml:space="preserve"> correspondentes, utilizando a sintaxe Closes #n.</w:t>
+        <w:t xml:space="preserve"> correspondentes, utilizando a sintaxe </w:t>
+      </w:r>
+      <w:r>
+        <w:rPr>
+          <w:b/>
+          <w:bCs/>
+        </w:rPr>
+        <w:t>Concluí/Avança</w:t>
+      </w:r>
+      <w:r>
+        <w:t xml:space="preserve"> </w:t>
+      </w:r>
+      <w:r>
+        <w:t>#n.</w:t>
       </w:r>
     </w:p>
     <w:p>
@@ -3685,6 +2785,7 @@
   <w:style w:type="character" w:default="1" w:styleId="Fontepargpadro">
     <w:name w:val="Default Paragraph Font"/>
     <w:uiPriority w:val="1"/>
+    <w:semiHidden/>
     <w:unhideWhenUsed/>
   </w:style>
   <w:style w:type="table" w:default="1" w:styleId="Tabelanormal">

</xml_diff>